<commit_message>
Last fixes & Good night!
</commit_message>
<xml_diff>
--- a/Firefox OS - Documentation.docx
+++ b/Firefox OS - Documentation.docx
@@ -1459,7 +1459,6 @@
           <w:rPr>
             <w:rStyle w:val="Hyperlink"/>
             <w:noProof/>
-            <w:lang/>
           </w:rPr>
           <w:t>Gaia</w:t>
         </w:r>
@@ -1532,7 +1531,6 @@
           <w:rPr>
             <w:rStyle w:val="Hyperlink"/>
             <w:noProof/>
-            <w:lang/>
           </w:rPr>
           <w:t>Default Interface</w:t>
         </w:r>
@@ -1605,7 +1603,6 @@
           <w:rPr>
             <w:rStyle w:val="Hyperlink"/>
             <w:noProof/>
-            <w:lang/>
           </w:rPr>
           <w:t>Default applications</w:t>
         </w:r>
@@ -1678,7 +1675,6 @@
           <w:rPr>
             <w:rStyle w:val="Hyperlink"/>
             <w:noProof/>
-            <w:lang/>
           </w:rPr>
           <w:t>System</w:t>
         </w:r>
@@ -1823,7 +1819,6 @@
           <w:rPr>
             <w:rStyle w:val="Hyperlink"/>
             <w:noProof/>
-            <w:lang/>
           </w:rPr>
           <w:t>Applications in Firefox OS</w:t>
         </w:r>
@@ -1896,7 +1891,6 @@
           <w:rPr>
             <w:rStyle w:val="Hyperlink"/>
             <w:noProof/>
-            <w:lang/>
           </w:rPr>
           <w:t>Introduction</w:t>
         </w:r>
@@ -1969,7 +1963,6 @@
           <w:rPr>
             <w:rStyle w:val="Hyperlink"/>
             <w:noProof/>
-            <w:lang/>
           </w:rPr>
           <w:t>Open web applications</w:t>
         </w:r>
@@ -2042,7 +2035,6 @@
           <w:rPr>
             <w:rStyle w:val="Hyperlink"/>
             <w:noProof/>
-            <w:lang/>
           </w:rPr>
           <w:t>Application manifests</w:t>
         </w:r>
@@ -2115,7 +2107,6 @@
           <w:rPr>
             <w:rStyle w:val="Hyperlink"/>
             <w:noProof/>
-            <w:lang/>
           </w:rPr>
           <w:t>Developing the Firefox OS application</w:t>
         </w:r>
@@ -2188,7 +2179,6 @@
           <w:rPr>
             <w:rStyle w:val="Hyperlink"/>
             <w:noProof/>
-            <w:lang/>
           </w:rPr>
           <w:t>Publishing the Firefox OS application</w:t>
         </w:r>
@@ -2261,7 +2251,6 @@
           <w:rPr>
             <w:rStyle w:val="Hyperlink"/>
             <w:noProof/>
-            <w:lang/>
           </w:rPr>
           <w:t>Firefox OS simulator</w:t>
         </w:r>
@@ -2334,7 +2323,6 @@
           <w:rPr>
             <w:rStyle w:val="Hyperlink"/>
             <w:noProof/>
-            <w:lang/>
           </w:rPr>
           <w:t>Conclusion</w:t>
         </w:r>
@@ -11429,25 +11417,14 @@
     <w:p>
       <w:pPr>
         <w:pStyle w:val="Heading1"/>
-        <w:rPr>
-          <w:lang/>
-        </w:rPr>
       </w:pPr>
       <w:bookmarkStart w:id="15" w:name="_Toc357552748"/>
       <w:r>
-        <w:rPr>
-          <w:lang/>
-        </w:rPr>
         <w:t>Gaia</w:t>
       </w:r>
       <w:bookmarkEnd w:id="15"/>
     </w:p>
     <w:p>
-      <w:pPr>
-        <w:rPr>
-          <w:lang/>
-        </w:rPr>
-      </w:pPr>
       <w:r>
         <w:rPr>
           <w:noProof/>
@@ -11508,147 +11485,70 @@
         </w:drawing>
       </w:r>
       <w:r>
-        <w:rPr>
-          <w:lang/>
-        </w:rPr>
         <w:t xml:space="preserve">Gaia is the user interface level of Firefox OS. Everything that appears on the screen after Firefox OS starts up is drawn by Gaia. It includes by default implementations of a lock screen, home screen, telephone dialer and contacts application, text-messaging application, camera application and a gallery support, plus the classic phone apps: mail, calendar, calculator and marketplace. Gaia is written entirely in HTML, CSS, and JavaScript. It interfaces with the operating system through Open Web APIs, which are implemented by Gecko. </w:t>
       </w:r>
     </w:p>
     <w:p>
-      <w:pPr>
-        <w:rPr>
-          <w:lang/>
-        </w:rPr>
-      </w:pPr>
-      <w:r>
-        <w:rPr>
-          <w:lang/>
-        </w:rPr>
+      <w:r>
         <w:t>Because of this design, Gaia can not only be run on Firefox OS devices, but on other operating systems and in other web browsers (albeit with potentially degraded functionality depending on the capabilities of the browser).</w:t>
       </w:r>
     </w:p>
     <w:p>
-      <w:pPr>
-        <w:rPr>
-          <w:lang/>
-        </w:rPr>
-      </w:pPr>
-      <w:r>
-        <w:rPr>
-          <w:lang/>
-        </w:rPr>
+      <w:r>
         <w:t>Third party applications onto the device installed alongside Gaia can be launched by Gaia.</w:t>
       </w:r>
     </w:p>
     <w:p>
       <w:pPr>
         <w:pStyle w:val="Heading2"/>
-        <w:rPr>
-          <w:lang/>
-        </w:rPr>
       </w:pPr>
       <w:bookmarkStart w:id="16" w:name="_Toc357552749"/>
       <w:r>
-        <w:rPr>
-          <w:lang/>
-        </w:rPr>
         <w:t>Default Interface</w:t>
       </w:r>
       <w:bookmarkEnd w:id="16"/>
     </w:p>
     <w:p>
-      <w:pPr>
-        <w:rPr>
-          <w:lang/>
-        </w:rPr>
-      </w:pPr>
-      <w:r>
-        <w:rPr>
-          <w:lang/>
-        </w:rPr>
+      <w:r>
         <w:t>The default interface in Gaia is similar to what you see on most typical smartphones, as seen here.</w:t>
       </w:r>
     </w:p>
     <w:p>
-      <w:pPr>
-        <w:rPr>
-          <w:lang/>
-        </w:rPr>
-      </w:pPr>
-      <w:r>
-        <w:rPr>
-          <w:lang/>
-        </w:rPr>
+      <w:r>
         <w:t>This image is obviously of a prerelease version of the operating system, with placeholder icons (and some test applications). The status bar at the top indicates the network on which the phone is operating (or "No SIM card" for a device without a network), the network strength, WiFi signal strength, battery level, and current time.</w:t>
       </w:r>
     </w:p>
     <w:p>
-      <w:pPr>
-        <w:rPr>
-          <w:lang/>
-        </w:rPr>
-      </w:pPr>
-      <w:r>
-        <w:rPr>
-          <w:lang/>
-        </w:rPr>
+      <w:r>
         <w:lastRenderedPageBreak/>
         <w:t>The middle area of the display shows icons for the applications; swiping left and right pages through screens of icons.</w:t>
       </w:r>
     </w:p>
     <w:p>
-      <w:pPr>
-        <w:rPr>
-          <w:lang/>
-        </w:rPr>
-      </w:pPr>
-      <w:r>
-        <w:rPr>
-          <w:lang/>
-        </w:rPr>
+      <w:r>
         <w:t>At the bottom of the screen is a dock with room for up to seven of your most commonly used applications. You can drag and drop apps to the dock from the middle area.</w:t>
       </w:r>
     </w:p>
     <w:p>
       <w:pPr>
         <w:pStyle w:val="Heading2"/>
-        <w:rPr>
-          <w:lang/>
-        </w:rPr>
       </w:pPr>
       <w:bookmarkStart w:id="17" w:name="_Toc357552750"/>
       <w:r>
-        <w:rPr>
-          <w:lang/>
-        </w:rPr>
         <w:t>Default applications</w:t>
       </w:r>
       <w:bookmarkEnd w:id="17"/>
     </w:p>
     <w:p>
-      <w:pPr>
-        <w:rPr>
-          <w:lang/>
-        </w:rPr>
-      </w:pPr>
-      <w:r>
-        <w:rPr>
-          <w:lang/>
-        </w:rPr>
+      <w:r>
         <w:t>By default Gaia includes implementations of: Browser, Calendar, Camera, Clock, Contacts, Dialer, Email, FM Radio, Gallery, Home, Lock, Marketplace, Music, PDF Viewer, Settings, SMS/MMS, Video</w:t>
       </w:r>
     </w:p>
     <w:p>
       <w:pPr>
         <w:pStyle w:val="Heading3"/>
-        <w:rPr>
-          <w:lang/>
-        </w:rPr>
-      </w:pPr>
-      <w:r>
-        <w:rPr>
-          <w:lang/>
-        </w:rPr>
+      </w:pPr>
+      <w:r>
         <w:t>Calendar</w:t>
       </w:r>
     </w:p>
@@ -11975,14 +11875,8 @@
     <w:p>
       <w:pPr>
         <w:pStyle w:val="Heading3"/>
-        <w:rPr>
-          <w:lang/>
-        </w:rPr>
-      </w:pPr>
-      <w:r>
-        <w:rPr>
-          <w:lang/>
-        </w:rPr>
+      </w:pPr>
+      <w:r>
         <w:t>Camera</w:t>
       </w:r>
     </w:p>
@@ -12099,7 +11993,21 @@
           <w:rFonts w:ascii="Times New Roman" w:eastAsia="Times New Roman" w:hAnsi="Times New Roman" w:cs="Times New Roman"/>
           <w:lang w:eastAsia="bg-BG"/>
         </w:rPr>
-        <w:t xml:space="preserve">User has the ability to turn the flash on/off directly from the Camera preview screen (HW dependent, P2) </w:t>
+        <w:t xml:space="preserve">User has the ability to turn the flash on/off directly from the Camera </w:t>
+      </w:r>
+      <w:r>
+        <w:rPr>
+          <w:rFonts w:ascii="Times New Roman" w:eastAsia="Times New Roman" w:hAnsi="Times New Roman" w:cs="Times New Roman"/>
+          <w:lang w:eastAsia="bg-BG"/>
+        </w:rPr>
+        <w:t>preview screen (HW dependent</w:t>
+      </w:r>
+      <w:r>
+        <w:rPr>
+          <w:rFonts w:ascii="Times New Roman" w:eastAsia="Times New Roman" w:hAnsi="Times New Roman" w:cs="Times New Roman"/>
+          <w:lang w:eastAsia="bg-BG"/>
+        </w:rPr>
+        <w:t xml:space="preserve">) </w:t>
       </w:r>
     </w:p>
     <w:p>
@@ -12119,7 +12027,21 @@
           <w:rFonts w:ascii="Times New Roman" w:eastAsia="Times New Roman" w:hAnsi="Times New Roman" w:cs="Times New Roman"/>
           <w:lang w:eastAsia="bg-BG"/>
         </w:rPr>
-        <w:t xml:space="preserve">User has the ability to toggle between the front-facing and rear cameras (HW dependent, P2) </w:t>
+        <w:t>User has the ability to toggle between the front-facing an</w:t>
+      </w:r>
+      <w:r>
+        <w:rPr>
+          <w:rFonts w:ascii="Times New Roman" w:eastAsia="Times New Roman" w:hAnsi="Times New Roman" w:cs="Times New Roman"/>
+          <w:lang w:eastAsia="bg-BG"/>
+        </w:rPr>
+        <w:t>d rear cameras (HW dependent</w:t>
+      </w:r>
+      <w:r>
+        <w:rPr>
+          <w:rFonts w:ascii="Times New Roman" w:eastAsia="Times New Roman" w:hAnsi="Times New Roman" w:cs="Times New Roman"/>
+          <w:lang w:eastAsia="bg-BG"/>
+        </w:rPr>
+        <w:t xml:space="preserve">) </w:t>
       </w:r>
     </w:p>
     <w:p>
@@ -12139,7 +12061,28 @@
           <w:rFonts w:ascii="Times New Roman" w:eastAsia="Times New Roman" w:hAnsi="Times New Roman" w:cs="Times New Roman"/>
           <w:lang w:eastAsia="bg-BG"/>
         </w:rPr>
-        <w:t xml:space="preserve">User has the ability to toggle between mode: Video [or] Photo </w:t>
+        <w:t>User has the ability to</w:t>
+      </w:r>
+      <w:r>
+        <w:rPr>
+          <w:rFonts w:ascii="Times New Roman" w:eastAsia="Times New Roman" w:hAnsi="Times New Roman" w:cs="Times New Roman"/>
+          <w:lang w:eastAsia="bg-BG"/>
+        </w:rPr>
+        <w:t xml:space="preserve"> toggle between mode: Video o</w:t>
+      </w:r>
+      <w:r>
+        <w:rPr>
+          <w:rFonts w:ascii="Times New Roman" w:eastAsia="Times New Roman" w:hAnsi="Times New Roman" w:cs="Times New Roman"/>
+          <w:lang w:val="en-US" w:eastAsia="bg-BG"/>
+        </w:rPr>
+        <w:t>r</w:t>
+      </w:r>
+      <w:r>
+        <w:rPr>
+          <w:rFonts w:ascii="Times New Roman" w:eastAsia="Times New Roman" w:hAnsi="Times New Roman" w:cs="Times New Roman"/>
+          <w:lang w:eastAsia="bg-BG"/>
+        </w:rPr>
+        <w:t xml:space="preserve"> Photo </w:t>
       </w:r>
     </w:p>
     <w:p>
@@ -12220,7 +12163,28 @@
           <w:lang w:eastAsia="bg-BG"/>
         </w:rPr>
         <w:lastRenderedPageBreak/>
-        <w:t xml:space="preserve">Storage of photos will default to on-board flash memory (storage size TBD) and user will have the option to select the SD card slot as alternative storage </w:t>
+        <w:t>Storage of photos will de</w:t>
+      </w:r>
+      <w:r>
+        <w:rPr>
+          <w:rFonts w:ascii="Times New Roman" w:eastAsia="Times New Roman" w:hAnsi="Times New Roman" w:cs="Times New Roman"/>
+          <w:lang w:eastAsia="bg-BG"/>
+        </w:rPr>
+        <w:t>fault to on-board flash memory</w:t>
+      </w:r>
+      <w:r>
+        <w:rPr>
+          <w:rFonts w:ascii="Times New Roman" w:eastAsia="Times New Roman" w:hAnsi="Times New Roman" w:cs="Times New Roman"/>
+          <w:lang w:val="en-US" w:eastAsia="bg-BG"/>
+        </w:rPr>
+        <w:t xml:space="preserve"> </w:t>
+      </w:r>
+      <w:r>
+        <w:rPr>
+          <w:rFonts w:ascii="Times New Roman" w:eastAsia="Times New Roman" w:hAnsi="Times New Roman" w:cs="Times New Roman"/>
+          <w:lang w:eastAsia="bg-BG"/>
+        </w:rPr>
+        <w:t xml:space="preserve">and user will have the option to select the SD card slot as alternative storage </w:t>
       </w:r>
     </w:p>
     <w:p>
@@ -12542,14 +12506,8 @@
     <w:p>
       <w:pPr>
         <w:pStyle w:val="Heading3"/>
-        <w:rPr>
-          <w:lang/>
-        </w:rPr>
-      </w:pPr>
-      <w:r>
-        <w:rPr>
-          <w:lang/>
-        </w:rPr>
+      </w:pPr>
+      <w:r>
         <w:t>Clock</w:t>
       </w:r>
     </w:p>
@@ -13692,14 +13650,8 @@
     <w:p>
       <w:pPr>
         <w:pStyle w:val="Heading3"/>
-        <w:rPr>
-          <w:lang/>
-        </w:rPr>
-      </w:pPr>
-      <w:r>
-        <w:rPr>
-          <w:lang/>
-        </w:rPr>
+      </w:pPr>
+      <w:r>
         <w:t>Contacts</w:t>
       </w:r>
     </w:p>
@@ -14249,24 +14201,12 @@
         <w:t xml:space="preserve">LinkedIn </w:t>
       </w:r>
     </w:p>
-    <w:p>
-      <w:pPr>
-        <w:rPr>
-          <w:lang/>
-        </w:rPr>
-      </w:pPr>
-    </w:p>
+    <w:p/>
     <w:p>
       <w:pPr>
         <w:pStyle w:val="Heading3"/>
-        <w:rPr>
-          <w:lang/>
-        </w:rPr>
-      </w:pPr>
-      <w:r>
-        <w:rPr>
-          <w:lang/>
-        </w:rPr>
+      </w:pPr>
+      <w:r>
         <w:t>Dialer</w:t>
       </w:r>
     </w:p>
@@ -14707,24 +14647,12 @@
         <w:t xml:space="preserve">The user has the ability to conference in both contact A with contact B and carry a 3-way conversaion </w:t>
       </w:r>
     </w:p>
-    <w:p>
-      <w:pPr>
-        <w:rPr>
-          <w:lang/>
-        </w:rPr>
-      </w:pPr>
-    </w:p>
+    <w:p/>
     <w:p>
       <w:pPr>
         <w:pStyle w:val="Heading3"/>
-        <w:rPr>
-          <w:lang/>
-        </w:rPr>
-      </w:pPr>
-      <w:r>
-        <w:rPr>
-          <w:lang/>
-        </w:rPr>
+      </w:pPr>
+      <w:r>
         <w:t>Gallery</w:t>
       </w:r>
     </w:p>
@@ -15344,14 +15272,8 @@
     <w:p>
       <w:pPr>
         <w:pStyle w:val="Heading3"/>
-        <w:rPr>
-          <w:lang/>
-        </w:rPr>
-      </w:pPr>
-      <w:r>
-        <w:rPr>
-          <w:lang/>
-        </w:rPr>
+      </w:pPr>
+      <w:r>
         <w:t>Lock Screen</w:t>
       </w:r>
     </w:p>
@@ -15680,15 +15602,9 @@
     <w:p>
       <w:pPr>
         <w:pStyle w:val="Heading2"/>
-        <w:rPr>
-          <w:lang/>
-        </w:rPr>
       </w:pPr>
       <w:bookmarkStart w:id="18" w:name="_Toc357552751"/>
       <w:r>
-        <w:rPr>
-          <w:lang/>
-        </w:rPr>
         <w:t>System</w:t>
       </w:r>
       <w:bookmarkEnd w:id="18"/>
@@ -15696,14 +15612,8 @@
     <w:p>
       <w:pPr>
         <w:pStyle w:val="Heading3"/>
-        <w:rPr>
-          <w:lang/>
-        </w:rPr>
-      </w:pPr>
-      <w:r>
-        <w:rPr>
-          <w:lang/>
-        </w:rPr>
+      </w:pPr>
+      <w:r>
         <w:t>Activities</w:t>
       </w:r>
     </w:p>
@@ -16170,61 +16080,30 @@
     <w:p>
       <w:pPr>
         <w:pStyle w:val="Heading3"/>
-        <w:rPr>
-          <w:lang/>
-        </w:rPr>
-      </w:pPr>
-      <w:r>
-        <w:rPr>
-          <w:lang/>
-        </w:rPr>
+      </w:pPr>
+      <w:r>
         <w:t>Apps</w:t>
       </w:r>
     </w:p>
     <w:p>
-      <w:pPr>
-        <w:rPr>
-          <w:lang/>
-        </w:rPr>
-      </w:pPr>
-      <w:r>
-        <w:rPr>
-          <w:lang/>
-        </w:rPr>
+      <w:r>
         <w:t xml:space="preserve">In traditional mobile OS app paradigms, apps live on the device, and may have a remote component. On B2G, it's reversed. Apps live on the web, and may have local component. The only data they are required to store locally are a manifest and icon. Taken to it's </w:t>
       </w:r>
       <w:r>
-        <w:rPr>
-          <w:lang/>
-        </w:rPr>
         <w:lastRenderedPageBreak/>
         <w:t xml:space="preserve">extreme, in this model the mobile device becomes a mere window on an external world, and icons are akin to bookmarks: pointers to an external location. </w:t>
       </w:r>
     </w:p>
     <w:p>
-      <w:pPr>
-        <w:rPr>
-          <w:lang/>
-        </w:rPr>
-      </w:pPr>
-      <w:r>
-        <w:rPr>
-          <w:lang/>
-        </w:rPr>
+      <w:r>
         <w:t xml:space="preserve">This new technological architecture presents opportunities to rethink existing mobile app paradigms. Updates are one example. What is "updating" when apps are inherently remote? Do we still require user authorization to update, or do we follow a more web-centric approach, and update the user's local cache without their explicit permission? How do we marry this web-centric approach with the mobile context (user sovereignty, app economic model, etc)? </w:t>
       </w:r>
     </w:p>
     <w:p>
       <w:pPr>
         <w:pStyle w:val="Heading3"/>
-        <w:rPr>
-          <w:lang/>
-        </w:rPr>
-      </w:pPr>
-      <w:r>
-        <w:rPr>
-          <w:lang/>
-        </w:rPr>
+      </w:pPr>
+      <w:r>
         <w:t>File Management</w:t>
       </w:r>
     </w:p>
@@ -16556,27 +16435,13 @@
     <w:p>
       <w:pPr>
         <w:pStyle w:val="Heading3"/>
-        <w:rPr>
-          <w:lang/>
-        </w:rPr>
-      </w:pPr>
-      <w:r>
-        <w:rPr>
-          <w:lang/>
-        </w:rPr>
+      </w:pPr>
+      <w:r>
         <w:t>Design Patterns</w:t>
       </w:r>
     </w:p>
     <w:p>
-      <w:pPr>
-        <w:rPr>
-          <w:lang/>
-        </w:rPr>
-      </w:pPr>
-      <w:r>
-        <w:rPr>
-          <w:lang/>
-        </w:rPr>
+      <w:r>
         <w:t>Design Patterns are core sets of interactions that are used repeatedly throughout the UX.</w:t>
       </w:r>
     </w:p>
@@ -17397,26 +17262,14 @@
     <w:p>
       <w:pPr>
         <w:pStyle w:val="Heading3"/>
-        <w:rPr>
-          <w:lang/>
-        </w:rPr>
-      </w:pPr>
-      <w:r>
-        <w:rPr>
-          <w:lang/>
-        </w:rPr>
+      </w:pPr>
+      <w:r>
         <w:t>Building</w:t>
       </w:r>
       <w:r>
-        <w:rPr>
-          <w:lang/>
-        </w:rPr>
         <w:t xml:space="preserve"> </w:t>
       </w:r>
       <w:r>
-        <w:rPr>
-          <w:lang/>
-        </w:rPr>
         <w:t>Blocks</w:t>
       </w:r>
     </w:p>
@@ -19637,17 +19490,11 @@
     <w:p>
       <w:pPr>
         <w:pStyle w:val="Heading1"/>
-        <w:rPr>
-          <w:lang/>
-        </w:rPr>
       </w:pPr>
       <w:bookmarkStart w:id="20" w:name="Platform_Security"/>
       <w:bookmarkStart w:id="21" w:name="_Toc357552753"/>
       <w:bookmarkEnd w:id="20"/>
       <w:r>
-        <w:rPr>
-          <w:lang/>
-        </w:rPr>
         <w:t>Applications in Firefox OS</w:t>
       </w:r>
       <w:bookmarkEnd w:id="21"/>
@@ -19655,170 +19502,83 @@
     <w:p>
       <w:pPr>
         <w:pStyle w:val="Heading2"/>
-        <w:rPr>
-          <w:lang/>
-        </w:rPr>
       </w:pPr>
       <w:bookmarkStart w:id="22" w:name="_Toc357552754"/>
       <w:r>
-        <w:rPr>
-          <w:lang/>
-        </w:rPr>
         <w:t>Introduction</w:t>
       </w:r>
       <w:bookmarkEnd w:id="22"/>
     </w:p>
     <w:p>
-      <w:pPr>
-        <w:rPr>
-          <w:lang/>
-        </w:rPr>
-      </w:pPr>
-      <w:r>
-        <w:rPr>
-          <w:lang/>
-        </w:rPr>
+      <w:r>
         <w:t>The Firefox OS platform gives web developers exactly what they've wanted for years: a mobile environment dedicated to apps created with just HTML, CSS, and JavaScript. This means that they can use the same set of skills, acquired and polished by hours after hours of hard work, to jump start their application development cycle for Firefox OS.  This trend is similar to the Chrome OS's core, although the target group is a bit different (mobile devices for FFOS and desktop devices for Chrome OS). Given the amount of web developers in the world, it does not come as a huge surprise to find out that this possibility for them to seamlessly integrate their abilities in a completely new environment has won quite a lot of fans. In the  following paragraphs we will go over the main points that might interest a novice developer in the Firefox OS applications ecosystem. In the end, he or she should be able to successfully develop a working app for FFOS as well as deploy it successfully. Due to the unavailability of a real FFOS environment (a mobile device), all examples will be run on the official Firefox OS simulator, available from Mozilla.</w:t>
       </w:r>
     </w:p>
     <w:p>
       <w:pPr>
         <w:pStyle w:val="Heading2"/>
-        <w:rPr>
-          <w:lang/>
-        </w:rPr>
       </w:pPr>
       <w:bookmarkStart w:id="23" w:name="_Toc357552755"/>
       <w:r>
-        <w:rPr>
-          <w:lang/>
-        </w:rPr>
         <w:t>Open web applications</w:t>
       </w:r>
       <w:bookmarkEnd w:id="23"/>
     </w:p>
     <w:p>
-      <w:pPr>
-        <w:rPr>
-          <w:lang/>
-        </w:rPr>
-      </w:pPr>
-      <w:r>
-        <w:rPr>
-          <w:lang/>
-        </w:rPr>
+      <w:r>
         <w:t xml:space="preserve"> To understand the philosophy behind Firefox OS, one has to first understand what open web applications are. Open Web Apps are a great opportunity for those who need to </w:t>
       </w:r>
       <w:r>
-        <w:rPr>
-          <w:lang/>
-        </w:rPr>
         <w:lastRenderedPageBreak/>
         <w:t>develop applications that work on the largest number of devices, and for those who cannot afford to develop an app for every vendor platform (such as Android, iOS, and "classical" desktop web browsers). The difference between an app and a website is that you can install an app and more thoroughly integrate it into your device. It’s not a bookmark — it’s part of a system. Open Web Apps hold that great promise. They are an opportunity that we should not miss, otherwise the Web might become fragmented once more.</w:t>
       </w:r>
     </w:p>
     <w:p>
-      <w:pPr>
-        <w:rPr>
-          <w:lang/>
-        </w:rPr>
-      </w:pPr>
-      <w:r>
-        <w:rPr>
-          <w:lang/>
-        </w:rPr>
+      <w:r>
         <w:t>With this in mind it should be clear that Open Web Apps (OWA in short) are intended to be standardized and to become part of "the Web". If successful, OWA should eventually work on all browsers, operating systems and devices. If not, the current state of fragmentation would continue to cost companies and developers a lot of resources – both time and finances.</w:t>
       </w:r>
     </w:p>
     <w:p>
-      <w:pPr>
-        <w:rPr>
-          <w:lang/>
-        </w:rPr>
-      </w:pPr>
-      <w:r>
-        <w:rPr>
-          <w:lang/>
-        </w:rPr>
+      <w:r>
         <w:t xml:space="preserve">Mozilla is working hard to create this apps platform that is backed entirely by the open Web. It’s not intended to be a "Mozilla platform" or a "Firefox platform". </w:t>
       </w:r>
       <w:r>
         <w:rPr>
           <w:b/>
           <w:bCs/>
-          <w:lang/>
         </w:rPr>
         <w:t>The Web is the platform</w:t>
       </w:r>
       <w:r>
-        <w:rPr>
-          <w:lang/>
-        </w:rPr>
         <w:t>. They are creating a set of open APIs and implementations to show how portable apps can exist on the Web without vendor lock-in. Other groups like Facebook and Google Chrome are also working on apps platforms backed by the Web. Facebook apps are meant to hook into Facebook and Chrome apps are designed for Chrome OS devices and Google servers. Chrome apps are more similar to Open Web Apps from the two kinds. All in all, there is a tremendous potential for all Web based platforms to converge as long as vendors unite and develop the right Open Web App APIs.</w:t>
       </w:r>
     </w:p>
     <w:p>
-      <w:pPr>
-        <w:rPr>
-          <w:lang/>
-        </w:rPr>
-      </w:pPr>
-      <w:r>
-        <w:rPr>
-          <w:lang/>
-        </w:rPr>
+      <w:r>
         <w:t>Currently the only way to successfully use Open Web Applications is to have a Mozilla Firefox-based engine called “Web runtime”. However, the company clearly states that it is not intended that this will always be the case. On the contrary, the project is still in development, which means that it is impractical or even impossible to implement everything at once for all existing browsers. Many parts of the project are still in the middle of standardization, which also blocks portability. The final intend is that Open Web Applications become a standard capability that is available in all major browsers and platforms, FFOS is just the first step from a long and rocky road.</w:t>
       </w:r>
     </w:p>
     <w:p>
       <w:pPr>
         <w:pStyle w:val="Heading3"/>
-        <w:rPr>
-          <w:lang/>
-        </w:rPr>
-      </w:pPr>
-      <w:r>
-        <w:rPr>
-          <w:lang/>
-        </w:rPr>
+      </w:pPr>
+      <w:r>
         <w:t>Web standards</w:t>
       </w:r>
     </w:p>
     <w:p>
-      <w:pPr>
-        <w:rPr>
-          <w:lang/>
-        </w:rPr>
-      </w:pPr>
-      <w:r>
-        <w:rPr>
-          <w:lang/>
-        </w:rPr>
+      <w:r>
         <w:t>Open Web Applications is not a single monolithic piece of technology. Qui</w:t>
       </w:r>
       <w:r>
-        <w:rPr>
-          <w:lang/>
-        </w:rPr>
         <w:t xml:space="preserve">te the opposite, it represents </w:t>
       </w:r>
       <w:r>
-        <w:rPr>
-          <w:lang/>
-        </w:rPr>
         <w:t xml:space="preserve">an umbrella that groups many different technologies and some of them are very young. At the current moment there are some standardized ones (HTML5, CSS, JavaScript, IndexedDB, etc.). Others are just at the start of this process, which makes Mozilla implementation specific to Firefox (and FFOS in particular). However, as previously stated, their mission is to share and empower the whole community, therefore this situation is hopefully only temporary. </w:t>
       </w:r>
     </w:p>
     <w:p>
-      <w:pPr>
-        <w:rPr>
-          <w:lang/>
-        </w:rPr>
-      </w:pPr>
-      <w:r>
-        <w:rPr>
-          <w:lang/>
-        </w:rPr>
+      <w:r>
         <w:t>Examples of Firefox OS specific technologies at the time of writing are:</w:t>
       </w:r>
     </w:p>
@@ -19834,13 +19594,11 @@
         <w:adjustRightInd w:val="0"/>
         <w:rPr>
           <w:rFonts w:ascii="Liberation Serif" w:hAnsi="Liberation Serif" w:cs="Liberation Serif"/>
-          <w:lang/>
         </w:rPr>
       </w:pPr>
       <w:r>
         <w:rPr>
           <w:rFonts w:ascii="Liberation Serif" w:hAnsi="Liberation Serif" w:cs="Liberation Serif"/>
-          <w:lang/>
         </w:rPr>
         <w:t>The Open Web Applications manifest that defines an application</w:t>
       </w:r>
@@ -19857,13 +19615,11 @@
         <w:adjustRightInd w:val="0"/>
         <w:rPr>
           <w:rFonts w:ascii="Liberation Serif" w:hAnsi="Liberation Serif" w:cs="Liberation Serif"/>
-          <w:lang/>
         </w:rPr>
       </w:pPr>
       <w:r>
         <w:rPr>
           <w:rFonts w:ascii="Liberation Serif" w:hAnsi="Liberation Serif" w:cs="Liberation Serif"/>
-          <w:lang/>
         </w:rPr>
         <w:lastRenderedPageBreak/>
         <w:t>The Open Web Applications API for working with apps itself</w:t>
@@ -19881,13 +19637,11 @@
         <w:adjustRightInd w:val="0"/>
         <w:rPr>
           <w:rFonts w:ascii="Liberation Serif" w:hAnsi="Liberation Serif" w:cs="Liberation Serif"/>
-          <w:lang/>
         </w:rPr>
       </w:pPr>
       <w:r>
         <w:rPr>
           <w:rFonts w:ascii="Liberation Serif" w:hAnsi="Liberation Serif" w:cs="Liberation Serif"/>
-          <w:lang/>
         </w:rPr>
         <w:t>Web APIs for accessing things like geolocation and phone functions</w:t>
       </w:r>
@@ -19904,13 +19658,11 @@
         <w:adjustRightInd w:val="0"/>
         <w:rPr>
           <w:rFonts w:ascii="Liberation Serif" w:hAnsi="Liberation Serif" w:cs="Liberation Serif"/>
-          <w:lang/>
         </w:rPr>
       </w:pPr>
       <w:r>
         <w:rPr>
           <w:rFonts w:ascii="Liberation Serif" w:hAnsi="Liberation Serif" w:cs="Liberation Serif"/>
-          <w:lang/>
         </w:rPr>
         <w:t>Identity(Persona) for working with user data</w:t>
       </w:r>
@@ -19927,13 +19679,11 @@
         <w:adjustRightInd w:val="0"/>
         <w:rPr>
           <w:rFonts w:ascii="Liberation Serif" w:hAnsi="Liberation Serif" w:cs="Liberation Serif"/>
-          <w:lang/>
         </w:rPr>
       </w:pPr>
       <w:r>
         <w:rPr>
           <w:rFonts w:ascii="Liberation Serif" w:hAnsi="Liberation Serif" w:cs="Liberation Serif"/>
-          <w:lang/>
         </w:rPr>
         <w:t>WebPayment API to facilitate in-app payments and app purchases from a Marketplace (more on that just ahead)</w:t>
       </w:r>
@@ -19941,47 +19691,26 @@
     <w:p>
       <w:pPr>
         <w:pStyle w:val="Heading3"/>
-        <w:rPr>
-          <w:lang/>
-        </w:rPr>
-      </w:pPr>
-      <w:r>
-        <w:rPr>
-          <w:lang/>
-        </w:rPr>
+      </w:pPr>
+      <w:r>
         <w:t>Marketplace</w:t>
       </w:r>
     </w:p>
     <w:p>
-      <w:pPr>
-        <w:rPr>
-          <w:lang/>
-        </w:rPr>
-      </w:pPr>
-      <w:r>
-        <w:rPr>
-          <w:lang/>
-        </w:rPr>
+      <w:r>
         <w:t xml:space="preserve">Talking about a Marketplace, the philosophy that Mozilla are following when developing Firefox OS is </w:t>
       </w:r>
       <w:r>
         <w:rPr>
           <w:b/>
           <w:bCs/>
-          <w:lang/>
         </w:rPr>
         <w:t>“Buy once, Run everywhere”.</w:t>
       </w:r>
       <w:r>
-        <w:rPr>
-          <w:lang/>
-        </w:rPr>
         <w:t xml:space="preserve"> The idea is to build an apps system that lets users buy an app once and run it on all of their HTML5 devices. An example of this is the Firefox marketplace. Whenever you buy an app from it, it installs a receipt </w:t>
       </w:r>
       <w:r>
-        <w:rPr>
-          <w:lang/>
-        </w:rPr>
         <w:tab/>
         <w:t xml:space="preserve">on your device. The receipt is  a JSON Web Token with metadata that links to the Marketplace's public key and its verification service URL. When an application starts up it can verify the receipt but it is not tied to the Firefox Marketplace itself. The receipt represents nothing more but a cryptographically verifiable  proof of purchase. Anyone can sell open Web apps if they follow the receipt specs. </w:t>
       </w:r>
@@ -19989,74 +19718,39 @@
         <w:rPr>
           <w:b/>
           <w:bCs/>
-          <w:lang/>
         </w:rPr>
         <w:t>When you buy an app, it is intended to be portable across any device that supports the Open Web Apps system.</w:t>
       </w:r>
       <w:r>
-        <w:rPr>
-          <w:lang/>
-        </w:rPr>
         <w:t xml:space="preserve"> </w:t>
       </w:r>
     </w:p>
     <w:p>
-      <w:pPr>
-        <w:rPr>
-          <w:lang/>
-        </w:rPr>
-      </w:pPr>
-      <w:r>
-        <w:rPr>
-          <w:lang/>
-        </w:rPr>
+      <w:r>
         <w:t>Mozilla is building the infrastructure needed to run Open Web Apps on any HTML5 device. Firefox for Android will let you install and run apps. Installed app icons go to your home screen just like regular Android apps. You can also install and run Web apps on your Windows, Mac, or Linux desktop using Firefox (this currently works in the nightly build). Currently some version of Firefox is required, but it is intended that the Open Web Apps system will eventually be supported by all major browsers as a set of standards. From day one Mozilla has included all major HTML5 compliant browsers in its proof of concepts.</w:t>
       </w:r>
     </w:p>
     <w:p>
-      <w:pPr>
-        <w:rPr>
-          <w:lang/>
-        </w:rPr>
-      </w:pPr>
-      <w:r>
-        <w:rPr>
-          <w:lang/>
-        </w:rPr>
+      <w:r>
         <w:t>In the future the Open Web Apps system will support syncing your installed apps across devices. Since receipts are portable you could just sync them yourself if you wanted to. In case it’s not obvious, you can always run a free open Web app in any browser because it is no different than a website. It might, however, use new mobile specific web APIs which are not implemented on all platforms.</w:t>
       </w:r>
     </w:p>
     <w:p>
       <w:pPr>
         <w:pStyle w:val="Heading3"/>
-        <w:rPr>
-          <w:lang/>
-        </w:rPr>
-      </w:pPr>
-      <w:r>
-        <w:rPr>
-          <w:lang/>
-        </w:rPr>
+      </w:pPr>
+      <w:r>
         <w:t>WebPayment API</w:t>
       </w:r>
     </w:p>
     <w:p>
-      <w:pPr>
-        <w:rPr>
-          <w:lang/>
-        </w:rPr>
-      </w:pPr>
-      <w:r>
-        <w:rPr>
-          <w:lang/>
-        </w:rPr>
+      <w:r>
         <w:t xml:space="preserve">Part of the success of mobile app platforms like iOS and Android is that they make it very easy to try out new business models through mobile payments. Those models are still evolving but commerce is no doubt something that, at the moment, is awkward on the desktop Web and more natural on mobile. Specifically, it’s very convenient to charge something to your phone bill when you’re already accessing it from your phone anyway. With the launch of Firefox OS, the apps ecosystem will support app purchases and in-app payments through the WebPayment API. Supporting commerce is crucial for the growth of an apps platform. </w:t>
       </w:r>
       <w:r>
         <w:rPr>
           <w:b/>
           <w:bCs/>
-          <w:lang/>
         </w:rPr>
         <w:t xml:space="preserve">The use of the proposed payment API is completely </w:t>
       </w:r>
@@ -20067,29 +19761,19 @@
           <w:i/>
           <w:iCs/>
           <w:spacing w:val="10"/>
-          <w:lang/>
         </w:rPr>
         <w:t>optional</w:t>
       </w:r>
       <w:r>
-        <w:rPr>
-          <w:lang/>
-        </w:rPr>
         <w:t xml:space="preserve">. </w:t>
       </w:r>
     </w:p>
     <w:p>
       <w:pPr>
         <w:pStyle w:val="Heading2"/>
-        <w:rPr>
-          <w:lang/>
-        </w:rPr>
       </w:pPr>
       <w:bookmarkStart w:id="24" w:name="_Toc357552756"/>
       <w:r>
-        <w:rPr>
-          <w:lang/>
-        </w:rPr>
         <w:lastRenderedPageBreak/>
         <w:t>Application manifests</w:t>
       </w:r>
@@ -20098,95 +19782,51 @@
     <w:p>
       <w:pPr>
         <w:pStyle w:val="Heading3"/>
-        <w:rPr>
-          <w:lang/>
-        </w:rPr>
-      </w:pPr>
-      <w:r>
-        <w:rPr>
-          <w:lang/>
-        </w:rPr>
+      </w:pPr>
+      <w:r>
         <w:t>Introduction</w:t>
       </w:r>
     </w:p>
     <w:p>
-      <w:pPr>
-        <w:rPr>
-          <w:lang/>
-        </w:rPr>
-      </w:pPr>
-      <w:r>
-        <w:rPr>
-          <w:lang/>
-        </w:rPr>
+      <w:r>
         <w:t xml:space="preserve">An Open Web Application </w:t>
       </w:r>
       <w:r>
         <w:rPr>
           <w:b/>
           <w:bCs/>
-          <w:lang/>
         </w:rPr>
         <w:t xml:space="preserve">manifest </w:t>
       </w:r>
       <w:r>
-        <w:rPr>
-          <w:lang/>
-        </w:rPr>
         <w:t xml:space="preserve">contains information that a Web browser needs to interact with an app. A manifest is one of the key things that distinguish an Open Web App from a website. It is a JSON file with a name and description for the app, and it can also contain the origin of the app, icons, and the permissions required by the app, among other things. The browser that handles the manifest must incorporate the Web runtime discussed in the previous section like Firefox OS does. </w:t>
       </w:r>
     </w:p>
     <w:p>
-      <w:pPr>
-        <w:rPr>
-          <w:lang/>
-        </w:rPr>
-      </w:pPr>
-      <w:r>
-        <w:rPr>
-          <w:lang/>
-        </w:rPr>
+      <w:r>
         <w:t xml:space="preserve">To self-publish an app from a page that you control, you trigger installation of the app (for example, by calling </w:t>
       </w:r>
       <w:r>
         <w:rPr>
           <w:rFonts w:ascii="DejaVu Sans Mono" w:hAnsi="DejaVu Sans Mono" w:cs="DejaVu Sans Mono"/>
           <w:color w:val="0000FF"/>
-          <w:lang/>
         </w:rPr>
         <w:t>navigator.mozApps.install()</w:t>
       </w:r>
       <w:r>
-        <w:rPr>
-          <w:lang/>
-        </w:rPr>
         <w:t xml:space="preserve"> from a button). When a store or marketplace publishes an app, it triggers installation of the app by providing the browser with the URL of the manifest of the hosted app.</w:t>
       </w:r>
     </w:p>
     <w:p>
       <w:pPr>
         <w:pStyle w:val="Heading3"/>
-        <w:rPr>
-          <w:lang/>
-        </w:rPr>
-      </w:pPr>
-      <w:r>
-        <w:rPr>
-          <w:lang/>
-        </w:rPr>
+      </w:pPr>
+      <w:r>
         <w:t>Example manifest</w:t>
       </w:r>
     </w:p>
     <w:p>
-      <w:pPr>
-        <w:rPr>
-          <w:lang/>
-        </w:rPr>
-      </w:pPr>
-      <w:r>
-        <w:rPr>
-          <w:lang/>
-        </w:rPr>
+      <w:r>
         <w:t xml:space="preserve">The following is an example manifest, which shows the basic logic and structure required. Note that this is just a minimal manifest and a full-blown application may well require more fields as there are defined by Mozilla </w:t>
       </w:r>
       <w:hyperlink r:id="rId16" w:history="1">
@@ -20194,155 +19834,91 @@
           <w:rPr>
             <w:color w:val="0000FF"/>
             <w:u w:val="single"/>
-            <w:lang/>
           </w:rPr>
           <w:t>here</w:t>
         </w:r>
       </w:hyperlink>
       <w:r>
-        <w:rPr>
-          <w:lang/>
-        </w:rPr>
         <w:t>.</w:t>
       </w:r>
     </w:p>
     <w:p>
       <w:pPr>
         <w:pStyle w:val="Code"/>
-        <w:rPr>
-          <w:lang/>
-        </w:rPr>
-      </w:pPr>
-      <w:r>
-        <w:rPr>
-          <w:lang/>
-        </w:rPr>
+      </w:pPr>
+      <w:r>
         <w:t>{</w:t>
       </w:r>
     </w:p>
     <w:p>
       <w:pPr>
         <w:pStyle w:val="Code"/>
-        <w:rPr>
-          <w:lang/>
-        </w:rPr>
-      </w:pPr>
-      <w:r>
-        <w:rPr>
-          <w:lang/>
-        </w:rPr>
+      </w:pPr>
+      <w:r>
         <w:t xml:space="preserve">  "name": "My App",</w:t>
       </w:r>
     </w:p>
     <w:p>
       <w:pPr>
         <w:pStyle w:val="Code"/>
-        <w:rPr>
-          <w:lang/>
-        </w:rPr>
-      </w:pPr>
-      <w:r>
-        <w:rPr>
-          <w:lang/>
-        </w:rPr>
+      </w:pPr>
+      <w:r>
         <w:t xml:space="preserve">  "description": "My elevator pitch goes here",</w:t>
       </w:r>
     </w:p>
     <w:p>
       <w:pPr>
         <w:pStyle w:val="Code"/>
-        <w:rPr>
-          <w:lang/>
-        </w:rPr>
-      </w:pPr>
-      <w:r>
-        <w:rPr>
-          <w:lang/>
-        </w:rPr>
+      </w:pPr>
+      <w:r>
         <w:t xml:space="preserve">  "launch_path": "/",</w:t>
       </w:r>
     </w:p>
     <w:p>
       <w:pPr>
         <w:pStyle w:val="Code"/>
-        <w:rPr>
-          <w:lang/>
-        </w:rPr>
-      </w:pPr>
-      <w:r>
-        <w:rPr>
-          <w:lang/>
-        </w:rPr>
+      </w:pPr>
+      <w:r>
         <w:t xml:space="preserve">  "icons": {</w:t>
       </w:r>
     </w:p>
     <w:p>
       <w:pPr>
         <w:pStyle w:val="Code"/>
-        <w:rPr>
-          <w:lang/>
-        </w:rPr>
-      </w:pPr>
-      <w:r>
-        <w:rPr>
-          <w:lang/>
-        </w:rPr>
+      </w:pPr>
+      <w:r>
         <w:t xml:space="preserve">    "128": "/img/icon-128.png"</w:t>
       </w:r>
     </w:p>
     <w:p>
       <w:pPr>
         <w:pStyle w:val="Code"/>
-        <w:rPr>
-          <w:lang/>
-        </w:rPr>
-      </w:pPr>
-      <w:r>
-        <w:rPr>
-          <w:lang/>
-        </w:rPr>
+      </w:pPr>
+      <w:r>
         <w:t xml:space="preserve">  },</w:t>
       </w:r>
     </w:p>
     <w:p>
       <w:pPr>
         <w:pStyle w:val="Code"/>
-        <w:rPr>
-          <w:lang/>
-        </w:rPr>
-      </w:pPr>
-      <w:r>
-        <w:rPr>
-          <w:lang/>
-        </w:rPr>
+      </w:pPr>
+      <w:r>
         <w:t xml:space="preserve">  "developer": {</w:t>
       </w:r>
     </w:p>
     <w:p>
       <w:pPr>
         <w:pStyle w:val="Code"/>
-        <w:rPr>
-          <w:lang/>
-        </w:rPr>
-      </w:pPr>
-      <w:r>
-        <w:rPr>
-          <w:lang/>
-        </w:rPr>
+      </w:pPr>
+      <w:r>
         <w:t xml:space="preserve">    "name": "Your name or organization",</w:t>
       </w:r>
     </w:p>
     <w:p>
       <w:pPr>
         <w:pStyle w:val="Code"/>
-        <w:rPr>
-          <w:lang/>
-        </w:rPr>
-      </w:pPr>
-      <w:r>
-        <w:rPr>
-          <w:lang/>
-        </w:rPr>
+      </w:pPr>
+      <w:r>
         <w:t xml:space="preserve">    "url": "</w:t>
       </w:r>
       <w:hyperlink r:id="rId17" w:history="1">
@@ -20350,43 +19926,27 @@
           <w:rPr>
             <w:color w:val="0000FF"/>
             <w:u w:val="single"/>
-            <w:lang/>
           </w:rPr>
           <w:t>http://your-homepage-here.org</w:t>
         </w:r>
       </w:hyperlink>
       <w:r>
-        <w:rPr>
-          <w:lang/>
-        </w:rPr>
         <w:t>"</w:t>
       </w:r>
     </w:p>
     <w:p>
       <w:pPr>
         <w:pStyle w:val="Code"/>
-        <w:rPr>
-          <w:lang/>
-        </w:rPr>
-      </w:pPr>
-      <w:r>
-        <w:rPr>
-          <w:lang/>
-        </w:rPr>
+      </w:pPr>
+      <w:r>
         <w:t xml:space="preserve">  },</w:t>
       </w:r>
     </w:p>
     <w:p>
       <w:pPr>
         <w:pStyle w:val="Code"/>
-        <w:rPr>
-          <w:lang/>
-        </w:rPr>
-      </w:pPr>
-      <w:r>
-        <w:rPr>
-          <w:lang/>
-        </w:rPr>
+      </w:pPr>
+      <w:r>
         <w:t xml:space="preserve">  "default_locale": "en"</w:t>
       </w:r>
     </w:p>
@@ -20395,54 +19955,28 @@
         <w:pStyle w:val="Code"/>
         <w:rPr>
           <w:rFonts w:ascii="Liberation Serif" w:hAnsi="Liberation Serif" w:cs="Liberation Serif"/>
-          <w:lang/>
-        </w:rPr>
-      </w:pPr>
-      <w:r>
-        <w:rPr>
-          <w:lang/>
-        </w:rPr>
+        </w:rPr>
+      </w:pPr>
+      <w:r>
         <w:t>}</w:t>
       </w:r>
     </w:p>
     <w:p>
-      <w:pPr>
-        <w:rPr>
-          <w:lang/>
-        </w:rPr>
-      </w:pPr>
-      <w:r>
-        <w:rPr>
-          <w:lang/>
-        </w:rPr>
+      <w:r>
         <w:t>It is evident that the manifest is quite easy to read and understand. Of course, there are a lot of available field options and not each one of them is so straightforward, but a minimal manifest like this one works fine for a start.</w:t>
       </w:r>
     </w:p>
     <w:p>
       <w:pPr>
         <w:pStyle w:val="Heading3"/>
-        <w:rPr>
-          <w:lang/>
-        </w:rPr>
-      </w:pPr>
-      <w:r>
-        <w:rPr>
-          <w:lang/>
-        </w:rPr>
+      </w:pPr>
+      <w:r>
         <w:lastRenderedPageBreak/>
         <w:t>Working with manifests</w:t>
       </w:r>
     </w:p>
     <w:p>
-      <w:pPr>
-        <w:rPr>
-          <w:lang/>
-        </w:rPr>
-      </w:pPr>
-      <w:r>
-        <w:rPr>
-          <w:lang/>
-        </w:rPr>
+      <w:r>
         <w:t xml:space="preserve">Working with a manifest involves more than simply creating or editing its contents. For starters, there is path handling. All fields that hold paths in the manifest must be absolute paths (for example, </w:t>
       </w:r>
       <w:r>
@@ -20450,27 +19984,15 @@
           <w:rFonts w:ascii="Liberation Mono" w:hAnsi="Liberation Mono" w:cs="Liberation Mono"/>
           <w:sz w:val="20"/>
           <w:szCs w:val="20"/>
-          <w:lang/>
         </w:rPr>
         <w:t>/images/myicon.png</w:t>
       </w:r>
       <w:r>
-        <w:rPr>
-          <w:lang/>
-        </w:rPr>
         <w:t>), and the paths must be served from the same origin as the app.</w:t>
       </w:r>
     </w:p>
     <w:p>
-      <w:pPr>
-        <w:rPr>
-          <w:lang/>
-        </w:rPr>
-      </w:pPr>
-      <w:r>
-        <w:rPr>
-          <w:lang/>
-        </w:rPr>
+      <w:r>
         <w:t xml:space="preserve">Also, there are two ways to set </w:t>
       </w:r>
       <w:r>
@@ -20478,14 +20000,10 @@
           <w:rFonts w:ascii="Liberation Mono" w:hAnsi="Liberation Mono" w:cs="Liberation Mono"/>
           <w:sz w:val="20"/>
           <w:szCs w:val="20"/>
-          <w:lang/>
         </w:rPr>
         <w:t>launch_path</w:t>
       </w:r>
       <w:r>
-        <w:rPr>
-          <w:lang/>
-        </w:rPr>
         <w:t>:</w:t>
       </w:r>
     </w:p>
@@ -20501,13 +20019,11 @@
         <w:adjustRightInd w:val="0"/>
         <w:rPr>
           <w:rFonts w:ascii="Liberation Serif" w:hAnsi="Liberation Serif" w:cs="Liberation Serif"/>
-          <w:lang/>
         </w:rPr>
       </w:pPr>
       <w:r>
         <w:rPr>
           <w:rFonts w:ascii="Liberation Serif" w:hAnsi="Liberation Serif" w:cs="Liberation Serif"/>
-          <w:lang/>
         </w:rPr>
         <w:t xml:space="preserve">If your app is stored in the root of a Web server, for example </w:t>
       </w:r>
@@ -20516,14 +20032,12 @@
           <w:rFonts w:ascii="Liberation Mono" w:hAnsi="Liberation Mono" w:cs="Liberation Mono"/>
           <w:sz w:val="20"/>
           <w:szCs w:val="20"/>
-          <w:lang/>
         </w:rPr>
         <w:t>mywebapp.github.com/</w:t>
       </w:r>
       <w:r>
         <w:rPr>
           <w:rFonts w:ascii="Liberation Serif" w:hAnsi="Liberation Serif" w:cs="Liberation Serif"/>
-          <w:lang/>
         </w:rPr>
         <w:t xml:space="preserve">, then </w:t>
       </w:r>
@@ -20532,14 +20046,12 @@
           <w:rFonts w:ascii="Liberation Mono" w:hAnsi="Liberation Mono" w:cs="Liberation Mono"/>
           <w:sz w:val="20"/>
           <w:szCs w:val="20"/>
-          <w:lang/>
         </w:rPr>
         <w:t xml:space="preserve">launch_path </w:t>
       </w:r>
       <w:r>
         <w:rPr>
           <w:rFonts w:ascii="Liberation Serif" w:hAnsi="Liberation Serif" w:cs="Liberation Serif"/>
-          <w:lang/>
         </w:rPr>
         <w:t xml:space="preserve">must be set to </w:t>
       </w:r>
@@ -20548,14 +20060,12 @@
           <w:rFonts w:ascii="Liberation Mono" w:hAnsi="Liberation Mono" w:cs="Liberation Mono"/>
           <w:sz w:val="20"/>
           <w:szCs w:val="20"/>
-          <w:lang/>
         </w:rPr>
         <w:t>/</w:t>
       </w:r>
       <w:r>
         <w:rPr>
           <w:rFonts w:ascii="Liberation Serif" w:hAnsi="Liberation Serif" w:cs="Liberation Serif"/>
-          <w:lang/>
         </w:rPr>
         <w:t>.</w:t>
       </w:r>
@@ -20572,13 +20082,11 @@
         <w:adjustRightInd w:val="0"/>
         <w:rPr>
           <w:rFonts w:ascii="Liberation Serif" w:hAnsi="Liberation Serif" w:cs="Liberation Serif"/>
-          <w:lang/>
         </w:rPr>
       </w:pPr>
       <w:r>
         <w:rPr>
           <w:rFonts w:ascii="Liberation Serif" w:hAnsi="Liberation Serif" w:cs="Liberation Serif"/>
-          <w:lang/>
         </w:rPr>
         <w:t xml:space="preserve">Otherwise, if your app is stored in a subdirectory, for example </w:t>
       </w:r>
@@ -20587,14 +20095,12 @@
           <w:rFonts w:ascii="Liberation Mono" w:hAnsi="Liberation Mono" w:cs="Liberation Mono"/>
           <w:sz w:val="20"/>
           <w:szCs w:val="20"/>
-          <w:lang/>
         </w:rPr>
         <w:t>mymarket.github.com/mywebapp/</w:t>
       </w:r>
       <w:r>
         <w:rPr>
           <w:rFonts w:ascii="Liberation Serif" w:hAnsi="Liberation Serif" w:cs="Liberation Serif"/>
-          <w:lang/>
         </w:rPr>
         <w:t xml:space="preserve">, then launch_path must be set to </w:t>
       </w:r>
@@ -20603,83 +20109,51 @@
           <w:rFonts w:ascii="Liberation Mono" w:hAnsi="Liberation Mono" w:cs="Liberation Mono"/>
           <w:sz w:val="20"/>
           <w:szCs w:val="20"/>
-          <w:lang/>
         </w:rPr>
         <w:t>/mywebapp/</w:t>
       </w:r>
       <w:r>
         <w:rPr>
           <w:rFonts w:ascii="Liberation Serif" w:hAnsi="Liberation Serif" w:cs="Liberation Serif"/>
-          <w:lang/>
         </w:rPr>
         <w:t>.</w:t>
       </w:r>
     </w:p>
     <w:p>
-      <w:pPr>
-        <w:rPr>
-          <w:lang/>
-        </w:rPr>
-      </w:pPr>
-      <w:r>
-        <w:rPr>
-          <w:lang/>
-        </w:rPr>
+      <w:r>
         <w:t xml:space="preserve">After the manifest has been correctly set comes verification. </w:t>
       </w:r>
       <w:hyperlink r:id="rId18" w:history="1">
         <w:r>
           <w:rPr>
             <w:u w:val="single"/>
-            <w:lang/>
           </w:rPr>
           <w:t xml:space="preserve">Currently Mozilla provides an online validator </w:t>
         </w:r>
         <w:r>
           <w:rPr>
             <w:vanish/>
-            <w:lang/>
           </w:rPr>
           <w:t>HYPERLINK "https://marketplace.firefox.com/developers/validator"</w:t>
         </w:r>
         <w:r>
           <w:rPr>
             <w:u w:val="single"/>
-            <w:lang/>
           </w:rPr>
           <w:t>here</w:t>
         </w:r>
       </w:hyperlink>
       <w:r>
-        <w:rPr>
-          <w:lang/>
-        </w:rPr>
         <w:t>. It works for both packaged and hosted applications, which we will discuss a bit later.</w:t>
       </w:r>
     </w:p>
     <w:p>
-      <w:pPr>
-        <w:rPr>
-          <w:lang/>
-        </w:rPr>
-      </w:pPr>
-      <w:r>
-        <w:rPr>
-          <w:lang/>
-        </w:rPr>
+      <w:r>
         <w:t>Last but not least, serving manifests. They must be served from the same origin that the application is served from.</w:t>
       </w:r>
     </w:p>
     <w:p>
-      <w:pPr>
-        <w:rPr>
-          <w:lang/>
-        </w:rPr>
-      </w:pPr>
-      <w:r>
-        <w:rPr>
-          <w:lang/>
-        </w:rPr>
+      <w:r>
         <w:t xml:space="preserve">The manifest should be stored with a file extension of .webapp. App manifests must be served with a Content-Type header of </w:t>
       </w:r>
       <w:r>
@@ -20687,14 +20161,10 @@
           <w:rFonts w:ascii="Liberation Mono" w:hAnsi="Liberation Mono" w:cs="Liberation Mono"/>
           <w:sz w:val="20"/>
           <w:szCs w:val="20"/>
-          <w:lang/>
         </w:rPr>
         <w:t>application/x-web-app-manifest+json</w:t>
       </w:r>
       <w:r>
-        <w:rPr>
-          <w:lang/>
-        </w:rPr>
         <w:t xml:space="preserve">. This is currently not enforced by Firefox but is enforced by the Firefox Marketplace. Firefox OS only checks this if the </w:t>
       </w:r>
       <w:r>
@@ -20704,14 +20174,10 @@
           <w:i/>
           <w:iCs/>
           <w:spacing w:val="10"/>
-          <w:lang/>
         </w:rPr>
         <w:t>origin</w:t>
       </w:r>
       <w:r>
-        <w:rPr>
-          <w:lang/>
-        </w:rPr>
         <w:t xml:space="preserve"> of the page where the user triggers the install is different from the </w:t>
       </w:r>
       <w:r>
@@ -20721,83 +20187,43 @@
           <w:i/>
           <w:iCs/>
           <w:spacing w:val="10"/>
-          <w:lang/>
         </w:rPr>
         <w:t>origin</w:t>
       </w:r>
       <w:r>
-        <w:rPr>
-          <w:lang/>
-        </w:rPr>
         <w:t xml:space="preserve"> of the app itself. </w:t>
       </w:r>
     </w:p>
     <w:p>
-      <w:pPr>
-        <w:rPr>
-          <w:lang/>
-        </w:rPr>
-      </w:pPr>
-      <w:r>
-        <w:rPr>
-          <w:lang/>
-        </w:rPr>
+      <w:r>
         <w:t>The serving itself can be done in various way. For example you can use Python, Github, Apache or NGINX. For further information about how to do so with a concrete platform, consult the official Firefox OS documentation as this can change significantly with time.</w:t>
       </w:r>
     </w:p>
     <w:p>
       <w:pPr>
         <w:pStyle w:val="Heading3"/>
-        <w:rPr>
-          <w:lang/>
-        </w:rPr>
-      </w:pPr>
-      <w:r>
-        <w:rPr>
-          <w:lang/>
-        </w:rPr>
+      </w:pPr>
+      <w:r>
         <w:t>Conclusion</w:t>
       </w:r>
     </w:p>
     <w:p>
-      <w:pPr>
-        <w:rPr>
-          <w:lang/>
-        </w:rPr>
-      </w:pPr>
-      <w:r>
-        <w:rPr>
-          <w:lang/>
-        </w:rPr>
+      <w:r>
         <w:t>All in all, manifests provide a compact and clear way to collect and give information about an application. They follow the familiar and easy JSON format so web developers should be at ease here. With the development of OWA it should be possible to dynamically update and push applications by simply distributing manifests and downloading the necessary data.</w:t>
       </w:r>
     </w:p>
     <w:p>
       <w:pPr>
         <w:pStyle w:val="Heading2"/>
-        <w:rPr>
-          <w:lang/>
-        </w:rPr>
       </w:pPr>
       <w:bookmarkStart w:id="25" w:name="_Toc357552757"/>
       <w:r>
-        <w:rPr>
-          <w:lang/>
-        </w:rPr>
         <w:t>Developing the Firefox OS application</w:t>
       </w:r>
       <w:bookmarkEnd w:id="25"/>
     </w:p>
     <w:p>
-      <w:pPr>
-        <w:rPr>
-          <w:lang/>
-        </w:rPr>
-      </w:pPr>
-      <w:r>
-        <w:rPr>
-          <w:lang/>
-        </w:rPr>
+      <w:r>
         <w:t>In the following two sections we shall present the minimal amount of work required to create a functional Firefox OS application. We assume that the reader is familiar with JavaScript as the overview is aimed at people with experience, only scratching the surface and the main differences. Consequently, we will look at developing FFOS apps from the perspective of a Web developer and a Mobile developer, the two main crowds that are the basic audience of FFOS.</w:t>
       </w:r>
     </w:p>
@@ -20806,27 +20232,15 @@
         <w:pStyle w:val="Heading3"/>
         <w:rPr>
           <w:rFonts w:asciiTheme="minorHAnsi" w:hAnsiTheme="minorHAnsi" w:cstheme="minorBidi"/>
-          <w:lang/>
-        </w:rPr>
-      </w:pPr>
-      <w:r>
-        <w:rPr>
-          <w:lang/>
-        </w:rPr>
+        </w:rPr>
+      </w:pPr>
+      <w:r>
         <w:lastRenderedPageBreak/>
         <w:t>For Web developers</w:t>
       </w:r>
     </w:p>
     <w:p>
-      <w:pPr>
-        <w:rPr>
-          <w:lang/>
-        </w:rPr>
-      </w:pPr>
-      <w:r>
-        <w:rPr>
-          <w:lang/>
-        </w:rPr>
+      <w:r>
         <w:t>If you already have a website or Web application available (or want to create one) and wish to convert it into an Installable Open Web application, there is not much you actually have to do. The bare minimum is:</w:t>
       </w:r>
     </w:p>
@@ -20842,13 +20256,11 @@
         <w:adjustRightInd w:val="0"/>
         <w:rPr>
           <w:rFonts w:ascii="Liberation Serif" w:hAnsi="Liberation Serif" w:cs="Liberation Serif"/>
-          <w:lang/>
         </w:rPr>
       </w:pPr>
       <w:r>
         <w:rPr>
           <w:rFonts w:ascii="Liberation Serif" w:hAnsi="Liberation Serif" w:cs="Liberation Serif"/>
-          <w:lang/>
         </w:rPr>
         <w:t>Create a manifest as described before</w:t>
       </w:r>
@@ -20865,13 +20277,11 @@
         <w:adjustRightInd w:val="0"/>
         <w:rPr>
           <w:rFonts w:ascii="Liberation Serif" w:hAnsi="Liberation Serif" w:cs="Liberation Serif"/>
-          <w:lang/>
         </w:rPr>
       </w:pPr>
       <w:r>
         <w:rPr>
           <w:rFonts w:ascii="Liberation Serif" w:hAnsi="Liberation Serif" w:cs="Liberation Serif"/>
-          <w:lang/>
         </w:rPr>
         <w:t xml:space="preserve">Serve the app manifest in a file with a file extension of </w:t>
       </w:r>
@@ -20880,14 +20290,12 @@
           <w:rFonts w:ascii="Liberation Mono" w:hAnsi="Liberation Mono" w:cs="Liberation Mono"/>
           <w:sz w:val="20"/>
           <w:szCs w:val="20"/>
-          <w:lang/>
         </w:rPr>
         <w:t>.webapp</w:t>
       </w:r>
       <w:r>
         <w:rPr>
           <w:rFonts w:ascii="Liberation Serif" w:hAnsi="Liberation Serif" w:cs="Liberation Serif"/>
-          <w:lang/>
         </w:rPr>
         <w:t xml:space="preserve">. Set the </w:t>
       </w:r>
@@ -20896,14 +20304,12 @@
           <w:rFonts w:ascii="Liberation Mono" w:hAnsi="Liberation Mono" w:cs="Liberation Mono"/>
           <w:sz w:val="20"/>
           <w:szCs w:val="20"/>
-          <w:lang/>
         </w:rPr>
         <w:t>Content-Type</w:t>
       </w:r>
       <w:r>
         <w:rPr>
           <w:rFonts w:ascii="Liberation Serif" w:hAnsi="Liberation Serif" w:cs="Liberation Serif"/>
-          <w:lang/>
         </w:rPr>
         <w:t xml:space="preserve"> header to </w:t>
       </w:r>
@@ -20912,14 +20318,12 @@
           <w:rFonts w:ascii="Liberation Mono" w:hAnsi="Liberation Mono" w:cs="Liberation Mono"/>
           <w:sz w:val="20"/>
           <w:szCs w:val="20"/>
-          <w:lang/>
         </w:rPr>
         <w:t>application/x-web-app-manifest+json</w:t>
       </w:r>
       <w:r>
         <w:rPr>
           <w:rFonts w:ascii="Liberation Serif" w:hAnsi="Liberation Serif" w:cs="Liberation Serif"/>
-          <w:lang/>
         </w:rPr>
         <w:t>.</w:t>
       </w:r>
@@ -20936,27 +20340,17 @@
         <w:adjustRightInd w:val="0"/>
         <w:rPr>
           <w:rFonts w:ascii="Liberation Serif" w:hAnsi="Liberation Serif" w:cs="Liberation Serif"/>
-          <w:lang/>
         </w:rPr>
       </w:pPr>
       <w:r>
         <w:rPr>
           <w:rFonts w:ascii="Liberation Serif" w:hAnsi="Liberation Serif" w:cs="Liberation Serif"/>
-          <w:lang/>
         </w:rPr>
         <w:t xml:space="preserve">Publish the application, either on your own site, in a Marketplace or both. </w:t>
       </w:r>
     </w:p>
     <w:p>
-      <w:pPr>
-        <w:rPr>
-          <w:lang/>
-        </w:rPr>
-      </w:pPr>
-      <w:r>
-        <w:rPr>
-          <w:lang/>
-        </w:rPr>
+      <w:r>
         <w:tab/>
         <w:t>With that, technically, your application is OWA ready. As you can see, web developers are fully ready to develop for Firefox OS, they only need to add a few lines of code to be able to deploy on a completely new platform!</w:t>
       </w:r>
@@ -20964,27 +20358,13 @@
     <w:p>
       <w:pPr>
         <w:pStyle w:val="Heading3"/>
-        <w:rPr>
-          <w:lang/>
-        </w:rPr>
-      </w:pPr>
-      <w:r>
-        <w:rPr>
-          <w:lang/>
-        </w:rPr>
+      </w:pPr>
+      <w:r>
         <w:t>For Mobile developers</w:t>
       </w:r>
     </w:p>
     <w:p>
-      <w:pPr>
-        <w:rPr>
-          <w:lang/>
-        </w:rPr>
-      </w:pPr>
-      <w:r>
-        <w:rPr>
-          <w:lang/>
-        </w:rPr>
+      <w:r>
         <w:t>Mobile developers are in a tougher situation. For starters, most of them are probably experts in one or more native languages – Java, Objective-C or more recently C# and XAML. It is a good guess that most of them have experience with web technologies, but that is probably not their strongest side. Still, a platform like Firefox OS presents several advantages to developers:</w:t>
       </w:r>
     </w:p>
@@ -21001,7 +20381,6 @@
         <w:spacing w:after="120"/>
         <w:rPr>
           <w:rFonts w:ascii="Liberation Serif" w:hAnsi="Liberation Serif" w:cs="Liberation Serif"/>
-          <w:lang/>
         </w:rPr>
       </w:pPr>
       <w:r>
@@ -21009,14 +20388,12 @@
           <w:rFonts w:ascii="Liberation Serif" w:hAnsi="Liberation Serif" w:cs="Liberation Serif"/>
           <w:b/>
           <w:bCs/>
-          <w:lang/>
         </w:rPr>
         <w:t>Simplicity</w:t>
       </w:r>
       <w:r>
         <w:rPr>
           <w:rFonts w:ascii="Liberation Serif" w:hAnsi="Liberation Serif" w:cs="Liberation Serif"/>
-          <w:lang/>
         </w:rPr>
         <w:t xml:space="preserve">: Develop on a single technology stack (HTML5/CSS/JavaScript) and deliver across all platforms, from smartphones to tablets to desktops. </w:t>
       </w:r>
@@ -21034,7 +20411,6 @@
         <w:spacing w:after="0"/>
         <w:rPr>
           <w:rFonts w:ascii="Liberation Serif" w:hAnsi="Liberation Serif" w:cs="Liberation Serif"/>
-          <w:lang/>
         </w:rPr>
       </w:pPr>
       <w:r>
@@ -21042,14 +20418,12 @@
           <w:rFonts w:ascii="Liberation Serif" w:hAnsi="Liberation Serif" w:cs="Liberation Serif"/>
           <w:b/>
           <w:bCs/>
-          <w:lang/>
         </w:rPr>
         <w:t>Standards</w:t>
       </w:r>
       <w:r>
         <w:rPr>
           <w:rFonts w:ascii="Liberation Serif" w:hAnsi="Liberation Serif" w:cs="Liberation Serif"/>
-          <w:lang/>
         </w:rPr>
         <w:t xml:space="preserve">: The technology stack is defined by standards bodies (W3C and Ecma) that operate in the open, rather than by particular technology or platform vendors. </w:t>
       </w:r>
@@ -21067,7 +20441,6 @@
         <w:spacing w:after="0"/>
         <w:rPr>
           <w:rFonts w:ascii="Liberation Serif" w:hAnsi="Liberation Serif" w:cs="Liberation Serif"/>
-          <w:lang/>
         </w:rPr>
       </w:pPr>
       <w:r>
@@ -21075,14 +20448,12 @@
           <w:rFonts w:ascii="Liberation Serif" w:hAnsi="Liberation Serif" w:cs="Liberation Serif"/>
           <w:b/>
           <w:bCs/>
-          <w:lang/>
         </w:rPr>
         <w:t>Freedom</w:t>
       </w:r>
       <w:r>
         <w:rPr>
           <w:rFonts w:ascii="Liberation Serif" w:hAnsi="Liberation Serif" w:cs="Liberation Serif"/>
-          <w:lang/>
         </w:rPr>
         <w:t xml:space="preserve">: You're not locked in to a vendor-controlled ecosystem. You can distribute your app through the Firefox OS Marketplace, your own website, or any other store based on Mozilla's open app store technology. </w:t>
       </w:r>
@@ -21100,7 +20471,6 @@
         <w:spacing w:after="120"/>
         <w:rPr>
           <w:rFonts w:ascii="Liberation Serif" w:hAnsi="Liberation Serif" w:cs="Liberation Serif"/>
-          <w:lang/>
         </w:rPr>
       </w:pPr>
       <w:r>
@@ -21108,41 +20478,23 @@
           <w:rFonts w:ascii="Liberation Serif" w:hAnsi="Liberation Serif" w:cs="Liberation Serif"/>
           <w:b/>
           <w:bCs/>
-          <w:lang/>
         </w:rPr>
         <w:t>Reach</w:t>
       </w:r>
       <w:r>
         <w:rPr>
           <w:rFonts w:ascii="Liberation Serif" w:hAnsi="Liberation Serif" w:cs="Liberation Serif"/>
-          <w:lang/>
         </w:rPr>
         <w:t xml:space="preserve">: You have the potential to reach Firefox's 450 million desktop users, as well as users of other desktop browsers and mobile users. </w:t>
       </w:r>
     </w:p>
     <w:p>
-      <w:pPr>
-        <w:rPr>
-          <w:lang/>
-        </w:rPr>
-      </w:pPr>
-      <w:r>
-        <w:rPr>
-          <w:lang/>
-        </w:rPr>
+      <w:r>
         <w:t>Most of those have already been the seed for multiplatform frameworks like Icenium or PhoneGap so it is doubtful that the regular mobile developer knows little about portability and JavaScript's role there.</w:t>
       </w:r>
     </w:p>
     <w:p>
-      <w:pPr>
-        <w:rPr>
-          <w:lang/>
-        </w:rPr>
-      </w:pPr>
-      <w:r>
-        <w:rPr>
-          <w:lang/>
-        </w:rPr>
+      <w:r>
         <w:t>But what does a mobile developer need to do in order to create an Open Web Application? It's quite similar to a Web developer, actually, with one added step:</w:t>
       </w:r>
     </w:p>
@@ -21158,13 +20510,11 @@
         <w:adjustRightInd w:val="0"/>
         <w:rPr>
           <w:rFonts w:ascii="Liberation Serif" w:hAnsi="Liberation Serif" w:cs="Liberation Serif"/>
-          <w:lang/>
         </w:rPr>
       </w:pPr>
       <w:r>
         <w:rPr>
           <w:rFonts w:ascii="Liberation Serif" w:hAnsi="Liberation Serif" w:cs="Liberation Serif"/>
-          <w:lang/>
         </w:rPr>
         <w:t>Develop your application using open Web technologies (HTML, CSS and JavaScript).</w:t>
       </w:r>
@@ -21181,13 +20531,11 @@
         <w:adjustRightInd w:val="0"/>
         <w:rPr>
           <w:rFonts w:ascii="Liberation Serif" w:hAnsi="Liberation Serif" w:cs="Liberation Serif"/>
-          <w:lang/>
         </w:rPr>
       </w:pPr>
       <w:r>
         <w:rPr>
           <w:rFonts w:ascii="Liberation Serif" w:hAnsi="Liberation Serif" w:cs="Liberation Serif"/>
-          <w:lang/>
         </w:rPr>
         <w:t>Add an application manifest</w:t>
       </w:r>
@@ -21204,68 +20552,36 @@
         <w:adjustRightInd w:val="0"/>
         <w:rPr>
           <w:rFonts w:ascii="Liberation Serif" w:hAnsi="Liberation Serif" w:cs="Liberation Serif"/>
-          <w:lang/>
         </w:rPr>
       </w:pPr>
       <w:r>
         <w:rPr>
           <w:rFonts w:ascii="Liberation Serif" w:hAnsi="Liberation Serif" w:cs="Liberation Serif"/>
-          <w:lang/>
         </w:rPr>
         <w:t>Publish the app</w:t>
       </w:r>
     </w:p>
     <w:p>
-      <w:pPr>
-        <w:rPr>
-          <w:lang/>
-        </w:rPr>
-      </w:pPr>
-      <w:r>
-        <w:rPr>
-          <w:lang/>
-        </w:rPr>
+      <w:r>
         <w:t>As it is evident, the additional step involves actually using the web stack while all else is essentially the same.</w:t>
       </w:r>
     </w:p>
     <w:p>
       <w:pPr>
         <w:pStyle w:val="Heading3"/>
-        <w:rPr>
-          <w:lang/>
-        </w:rPr>
-      </w:pPr>
-      <w:r>
-        <w:rPr>
-          <w:lang/>
-        </w:rPr>
+      </w:pPr>
+      <w:r>
         <w:lastRenderedPageBreak/>
         <w:t>Converting your application to OWA</w:t>
       </w:r>
     </w:p>
     <w:p>
-      <w:pPr>
-        <w:rPr>
-          <w:lang/>
-        </w:rPr>
-      </w:pPr>
-      <w:r>
-        <w:rPr>
-          <w:lang/>
-        </w:rPr>
+      <w:r>
         <w:t>Open Web apps are much more than a simple manifest. Web standards technologies can be viewed as a full-blown application platform that happens to use a browser engine for rendering user interfaces and interpreting code, and happens to use Web protocols for communicating with a server. Mozilla offers "Web runtime" executables for various platforms so that apps can run in their own window, without a browser window frame.</w:t>
       </w:r>
     </w:p>
     <w:p>
-      <w:pPr>
-        <w:rPr>
-          <w:lang/>
-        </w:rPr>
-      </w:pPr>
-      <w:r>
-        <w:rPr>
-          <w:lang/>
-        </w:rPr>
+      <w:r>
         <w:t>To "appify" a website, there are many application-specific questions to consider:</w:t>
       </w:r>
     </w:p>
@@ -21282,13 +20598,11 @@
         <w:spacing w:after="0"/>
         <w:rPr>
           <w:rFonts w:ascii="Liberation Serif" w:hAnsi="Liberation Serif" w:cs="Liberation Serif"/>
-          <w:lang/>
         </w:rPr>
       </w:pPr>
       <w:r>
         <w:rPr>
           <w:rFonts w:ascii="Liberation Serif" w:hAnsi="Liberation Serif" w:cs="Liberation Serif"/>
-          <w:lang/>
         </w:rPr>
         <w:t xml:space="preserve">Should my app work when not connected to the Web? </w:t>
       </w:r>
@@ -21306,13 +20620,11 @@
         <w:spacing w:after="0"/>
         <w:rPr>
           <w:rFonts w:ascii="Liberation Serif" w:hAnsi="Liberation Serif" w:cs="Liberation Serif"/>
-          <w:lang/>
         </w:rPr>
       </w:pPr>
       <w:r>
         <w:rPr>
           <w:rFonts w:ascii="Liberation Serif" w:hAnsi="Liberation Serif" w:cs="Liberation Serif"/>
-          <w:lang/>
         </w:rPr>
         <w:t xml:space="preserve">How does my app use data, and how does it need to be stored? </w:t>
       </w:r>
@@ -21330,13 +20642,11 @@
         <w:spacing w:after="0"/>
         <w:rPr>
           <w:rFonts w:ascii="Liberation Serif" w:hAnsi="Liberation Serif" w:cs="Liberation Serif"/>
-          <w:lang/>
         </w:rPr>
       </w:pPr>
       <w:r>
         <w:rPr>
           <w:rFonts w:ascii="Liberation Serif" w:hAnsi="Liberation Serif" w:cs="Liberation Serif"/>
-          <w:lang/>
         </w:rPr>
         <w:t xml:space="preserve">Can my app's performance benefit from advanced platform features like Web Workers or WebSockets? </w:t>
       </w:r>
@@ -21345,13 +20655,11 @@
       <w:pPr>
         <w:rPr>
           <w:rFonts w:ascii="Liberation Serif" w:hAnsi="Liberation Serif" w:cs="Liberation Serif"/>
-          <w:lang/>
         </w:rPr>
       </w:pPr>
       <w:r>
         <w:rPr>
           <w:rFonts w:ascii="Liberation Serif" w:hAnsi="Liberation Serif" w:cs="Liberation Serif"/>
-          <w:lang/>
         </w:rPr>
         <w:t>If you want to take full advantage of the capabilities of installable apps, there is plenty that you can do. For example:</w:t>
       </w:r>
@@ -21369,13 +20677,11 @@
         <w:spacing w:after="0"/>
         <w:rPr>
           <w:rFonts w:ascii="Liberation Serif" w:hAnsi="Liberation Serif" w:cs="Liberation Serif"/>
-          <w:lang/>
         </w:rPr>
       </w:pPr>
       <w:r>
         <w:rPr>
           <w:rFonts w:ascii="Liberation Serif" w:hAnsi="Liberation Serif" w:cs="Liberation Serif"/>
-          <w:lang/>
         </w:rPr>
         <w:t xml:space="preserve">Use responsive Web design to look good and work well on all devices. </w:t>
       </w:r>
@@ -21393,13 +20699,11 @@
         <w:spacing w:after="0"/>
         <w:rPr>
           <w:rFonts w:ascii="Liberation Serif" w:hAnsi="Liberation Serif" w:cs="Liberation Serif"/>
-          <w:lang/>
         </w:rPr>
       </w:pPr>
       <w:r>
         <w:rPr>
           <w:rFonts w:ascii="Liberation Serif" w:hAnsi="Liberation Serif" w:cs="Liberation Serif"/>
-          <w:lang/>
         </w:rPr>
         <w:t xml:space="preserve">Charge money for apps. </w:t>
       </w:r>
@@ -21417,13 +20721,11 @@
         <w:spacing w:after="0"/>
         <w:rPr>
           <w:rFonts w:ascii="Liberation Serif" w:hAnsi="Liberation Serif" w:cs="Liberation Serif"/>
-          <w:lang/>
         </w:rPr>
       </w:pPr>
       <w:r>
         <w:rPr>
           <w:rFonts w:ascii="Liberation Serif" w:hAnsi="Liberation Serif" w:cs="Liberation Serif"/>
-          <w:lang/>
         </w:rPr>
         <w:t xml:space="preserve">Provide a way to identify users. </w:t>
       </w:r>
@@ -21441,13 +20743,11 @@
         <w:spacing w:after="0"/>
         <w:rPr>
           <w:rFonts w:ascii="Liberation Serif" w:hAnsi="Liberation Serif" w:cs="Liberation Serif"/>
-          <w:lang/>
         </w:rPr>
       </w:pPr>
       <w:r>
         <w:rPr>
           <w:rFonts w:ascii="Liberation Serif" w:hAnsi="Liberation Serif" w:cs="Liberation Serif"/>
-          <w:lang/>
         </w:rPr>
         <w:t xml:space="preserve">Enable offline caching so the app can be used when the device is not on the Internet. </w:t>
       </w:r>
@@ -21465,13 +20765,11 @@
         <w:spacing w:after="0"/>
         <w:rPr>
           <w:rFonts w:ascii="Liberation Serif" w:hAnsi="Liberation Serif" w:cs="Liberation Serif"/>
-          <w:lang/>
         </w:rPr>
       </w:pPr>
       <w:r>
         <w:rPr>
           <w:rFonts w:ascii="Liberation Serif" w:hAnsi="Liberation Serif" w:cs="Liberation Serif"/>
-          <w:lang/>
         </w:rPr>
         <w:t xml:space="preserve">Store data locally using either IndexedDB or localStorage. </w:t>
       </w:r>
@@ -21489,13 +20787,11 @@
         <w:spacing w:after="0"/>
         <w:rPr>
           <w:rFonts w:ascii="Liberation Serif" w:hAnsi="Liberation Serif" w:cs="Liberation Serif"/>
-          <w:lang/>
         </w:rPr>
       </w:pPr>
       <w:r>
         <w:rPr>
           <w:rFonts w:ascii="Liberation Serif" w:hAnsi="Liberation Serif" w:cs="Liberation Serif"/>
-          <w:lang/>
         </w:rPr>
         <w:t xml:space="preserve">Launch the app natively (with an icon on the desktop or the home screen). </w:t>
       </w:r>
@@ -21513,13 +20809,11 @@
         <w:spacing w:after="0"/>
         <w:rPr>
           <w:rFonts w:ascii="Liberation Serif" w:hAnsi="Liberation Serif" w:cs="Liberation Serif"/>
-          <w:lang/>
         </w:rPr>
       </w:pPr>
       <w:r>
         <w:rPr>
           <w:rFonts w:ascii="Liberation Serif" w:hAnsi="Liberation Serif" w:cs="Liberation Serif"/>
-          <w:lang/>
         </w:rPr>
         <w:t xml:space="preserve">Use device APIs to interact with hardware, such as geolocation and orientation. </w:t>
       </w:r>
@@ -21537,13 +20831,11 @@
         <w:spacing w:after="120"/>
         <w:rPr>
           <w:rFonts w:ascii="Liberation Serif" w:hAnsi="Liberation Serif" w:cs="Liberation Serif"/>
-          <w:lang/>
         </w:rPr>
       </w:pPr>
       <w:r>
         <w:rPr>
           <w:rFonts w:ascii="Liberation Serif" w:hAnsi="Liberation Serif" w:cs="Liberation Serif"/>
-          <w:lang/>
         </w:rPr>
         <w:t xml:space="preserve">Give users a way to give you feedback. Mozilla's user research shows that users want to give feedback to app developers, and want to know that there is a human receiving it. They want to make suggestions and get help with problems. They may stop using an app if they have a problem and there is no way to get help with it. </w:t>
       </w:r>
@@ -21551,43 +20843,23 @@
     <w:p>
       <w:pPr>
         <w:pStyle w:val="Heading2"/>
-        <w:rPr>
-          <w:lang/>
-        </w:rPr>
       </w:pPr>
       <w:bookmarkStart w:id="26" w:name="_Toc357552758"/>
       <w:r>
-        <w:rPr>
-          <w:lang/>
-        </w:rPr>
         <w:t>Publishing the Firefox OS application</w:t>
       </w:r>
       <w:bookmarkEnd w:id="26"/>
     </w:p>
     <w:p>
-      <w:pPr>
-        <w:rPr>
-          <w:lang/>
-        </w:rPr>
-      </w:pPr>
-      <w:r>
-        <w:rPr>
-          <w:lang/>
-        </w:rPr>
+      <w:r>
         <w:t>This section aims to provide information about deploying FFOS applications after they are developed. To do so, however, a clarification is required as Firefox OS has two different kind of Open Web Apps.</w:t>
       </w:r>
     </w:p>
     <w:p>
       <w:pPr>
         <w:pStyle w:val="Heading3"/>
-        <w:rPr>
-          <w:lang/>
-        </w:rPr>
-      </w:pPr>
-      <w:r>
-        <w:rPr>
-          <w:lang/>
-        </w:rPr>
+      </w:pPr>
+      <w:r>
         <w:t>Hosted and packaged applications</w:t>
       </w:r>
     </w:p>
@@ -21598,7 +20870,6 @@
         <w:adjustRightInd w:val="0"/>
         <w:rPr>
           <w:rFonts w:ascii="Liberation Serif" w:hAnsi="Liberation Serif" w:cs="Liberation Serif"/>
-          <w:lang/>
         </w:rPr>
       </w:pPr>
       <w:r>
@@ -21607,7 +20878,6 @@
       <w:r>
         <w:rPr>
           <w:rFonts w:ascii="Liberation Serif" w:hAnsi="Liberation Serif" w:cs="Liberation Serif"/>
-          <w:lang/>
         </w:rPr>
         <w:t>.</w:t>
       </w:r>
@@ -21621,102 +20891,53 @@
           <w:rFonts w:ascii="Calibri" w:hAnsi="Calibri" w:cs="Calibri"/>
           <w:sz w:val="22"/>
           <w:szCs w:val="22"/>
-          <w:lang/>
         </w:rPr>
       </w:pPr>
     </w:p>
     <w:p>
       <w:pPr>
         <w:pStyle w:val="Heading3"/>
-        <w:rPr>
-          <w:lang/>
-        </w:rPr>
-      </w:pPr>
-      <w:r>
-        <w:rPr>
-          <w:lang/>
-        </w:rPr>
+      </w:pPr>
+      <w:r>
         <w:t>Packaged applications</w:t>
       </w:r>
     </w:p>
     <w:p>
       <w:pPr>
         <w:pStyle w:val="Heading4"/>
-        <w:rPr>
-          <w:lang/>
-        </w:rPr>
-      </w:pPr>
-      <w:r>
-        <w:rPr>
-          <w:lang/>
-        </w:rPr>
+      </w:pPr>
+      <w:r>
         <w:t>Purpose of packaged apps</w:t>
       </w:r>
     </w:p>
     <w:p>
-      <w:pPr>
-        <w:rPr>
-          <w:lang/>
-        </w:rPr>
-      </w:pPr>
-      <w:r>
-        <w:rPr>
-          <w:lang/>
-        </w:rPr>
+      <w:r>
         <w:t>The purpose of a packaged app is to have a workable way to provide apps that have access to sensitive APIs on devices. The app must be verified by the store where the app is distributed (such as the Firefox OS Marketplace). The store reviews the app and if it is found acceptable, the store cryptographically signs the app's zip file with its private key. This gives users of the app more assurance that the app has been carefully reviewed for potential security, privacy, and capability issues.</w:t>
       </w:r>
     </w:p>
     <w:p>
       <w:pPr>
         <w:pStyle w:val="Heading4"/>
-        <w:rPr>
-          <w:lang/>
-        </w:rPr>
-      </w:pPr>
-      <w:r>
-        <w:rPr>
-          <w:lang/>
-        </w:rPr>
+      </w:pPr>
+      <w:r>
         <w:t>Types of packaged apps</w:t>
       </w:r>
     </w:p>
     <w:p>
-      <w:pPr>
-        <w:rPr>
-          <w:lang/>
-        </w:rPr>
-      </w:pPr>
-      <w:r>
-        <w:rPr>
-          <w:lang/>
-        </w:rPr>
+      <w:r>
         <w:t xml:space="preserve">There are three types of packaged apps: </w:t>
       </w:r>
     </w:p>
     <w:p>
       <w:pPr>
         <w:pStyle w:val="Heading5"/>
-        <w:rPr>
-          <w:lang/>
-        </w:rPr>
-      </w:pPr>
-      <w:r>
-        <w:rPr>
-          <w:lang/>
-        </w:rPr>
+      </w:pPr>
+      <w:r>
         <w:t xml:space="preserve">Privileged app </w:t>
       </w:r>
     </w:p>
     <w:p>
-      <w:pPr>
-        <w:rPr>
-          <w:lang/>
-        </w:rPr>
-      </w:pPr>
-      <w:r>
-        <w:rPr>
-          <w:lang/>
-        </w:rPr>
+      <w:r>
         <w:t>A privileged app has been approved by the Firefox OS Marketplace using a special process. It is meant to provide more safety for users when an app wants access to certain sensitive APIs on a device. It is equivalent to a native app on a platform like iOS or Android. A privileged app has the following characteristics:</w:t>
       </w:r>
     </w:p>
@@ -21733,13 +20954,11 @@
         <w:spacing w:after="0"/>
         <w:rPr>
           <w:rFonts w:ascii="Liberation Serif" w:hAnsi="Liberation Serif" w:cs="Liberation Serif"/>
-          <w:lang/>
         </w:rPr>
       </w:pPr>
       <w:r>
         <w:rPr>
           <w:rFonts w:ascii="Liberation Serif" w:hAnsi="Liberation Serif" w:cs="Liberation Serif"/>
-          <w:lang/>
         </w:rPr>
         <w:t xml:space="preserve">Approved by an app store after code review or equivalent. </w:t>
       </w:r>
@@ -21757,13 +20976,11 @@
         <w:spacing w:after="0"/>
         <w:rPr>
           <w:rFonts w:ascii="Liberation Serif" w:hAnsi="Liberation Serif" w:cs="Liberation Serif"/>
-          <w:lang/>
         </w:rPr>
       </w:pPr>
       <w:r>
         <w:rPr>
           <w:rFonts w:ascii="Liberation Serif" w:hAnsi="Liberation Serif" w:cs="Liberation Serif"/>
-          <w:lang/>
         </w:rPr>
         <w:t xml:space="preserve">App's resources are signed by the app store. </w:t>
       </w:r>
@@ -21781,13 +20998,11 @@
         <w:spacing w:after="0"/>
         <w:rPr>
           <w:rFonts w:ascii="Liberation Serif" w:hAnsi="Liberation Serif" w:cs="Liberation Serif"/>
-          <w:lang/>
         </w:rPr>
       </w:pPr>
       <w:r>
         <w:rPr>
           <w:rFonts w:ascii="Liberation Serif" w:hAnsi="Liberation Serif" w:cs="Liberation Serif"/>
-          <w:lang/>
         </w:rPr>
         <w:t xml:space="preserve">Allowed to use certain sensitive Web APIs that untrusted content cannot have access to. </w:t>
       </w:r>
@@ -21804,13 +21019,11 @@
         <w:adjustRightInd w:val="0"/>
         <w:rPr>
           <w:rFonts w:ascii="Liberation Serif" w:hAnsi="Liberation Serif" w:cs="Liberation Serif"/>
-          <w:lang/>
         </w:rPr>
       </w:pPr>
       <w:r>
         <w:rPr>
           <w:rFonts w:ascii="Liberation Serif" w:hAnsi="Liberation Serif" w:cs="Liberation Serif"/>
-          <w:lang/>
         </w:rPr>
         <w:t xml:space="preserve">Enforces a </w:t>
       </w:r>
@@ -21820,7 +21033,6 @@
             <w:rFonts w:ascii="Liberation Serif" w:hAnsi="Liberation Serif" w:cs="Liberation Serif"/>
             <w:color w:val="0000FF"/>
             <w:u w:val="single"/>
-            <w:lang/>
           </w:rPr>
           <w:t>Content Security Policy</w:t>
         </w:r>
@@ -21828,7 +21040,6 @@
       <w:r>
         <w:rPr>
           <w:rFonts w:ascii="Liberation Serif" w:hAnsi="Liberation Serif" w:cs="Liberation Serif"/>
-          <w:lang/>
         </w:rPr>
         <w:t xml:space="preserve"> (CSP). A privileged app uses this CSP:</w:t>
       </w:r>
@@ -21838,19 +21049,14 @@
         <w:pStyle w:val="Code"/>
         <w:rPr>
           <w:rFonts w:ascii="Liberation Serif" w:hAnsi="Liberation Serif" w:cs="Liberation Serif"/>
-          <w:lang/>
-        </w:rPr>
-      </w:pPr>
-      <w:r>
-        <w:rPr>
-          <w:lang/>
-        </w:rPr>
+        </w:rPr>
+      </w:pPr>
+      <w:r>
         <w:t>"default-src *; script-src 'self'; object-src 'none'; style-src 'self' 'unsafe-inline'"</w:t>
       </w:r>
       <w:r>
         <w:rPr>
           <w:rFonts w:ascii="Liberation Serif" w:hAnsi="Liberation Serif" w:cs="Liberation Serif"/>
-          <w:lang/>
         </w:rPr>
         <w:t xml:space="preserve"> </w:t>
       </w:r>
@@ -21858,82 +21064,40 @@
     <w:p>
       <w:pPr>
         <w:pStyle w:val="Heading5"/>
-        <w:rPr>
-          <w:lang/>
-        </w:rPr>
-      </w:pPr>
-      <w:r>
-        <w:rPr>
-          <w:lang/>
-        </w:rPr>
+      </w:pPr>
+      <w:r>
         <w:t xml:space="preserve">Certified app </w:t>
       </w:r>
     </w:p>
     <w:p>
-      <w:pPr>
-        <w:rPr>
-          <w:lang/>
-        </w:rPr>
-      </w:pPr>
-      <w:r>
-        <w:rPr>
-          <w:lang/>
-        </w:rPr>
+      <w:r>
         <w:t>A certified app is intended for a critical system function like the default dialer or the system settings app on a smartphone. This type of app would be used for critical functions on a Firefox OS phone. It is not intended for third party apps, so most app developers can disregard this type of app. A certified app is a packaged app that is similar to a privileged app, except that all device permissions are implicit, meaning they do not require explicit user approval. A certified app must be approved for a device by the OEM or carrier in order to have this implicit approval to use critical APIs. The following is the CSP for a certified app, which is slightly different from the CSP for a privileged app:</w:t>
       </w:r>
     </w:p>
     <w:p>
       <w:pPr>
         <w:pStyle w:val="Code"/>
-        <w:rPr>
-          <w:lang/>
-        </w:rPr>
-      </w:pPr>
-      <w:r>
-        <w:rPr>
-          <w:lang/>
-        </w:rPr>
+      </w:pPr>
+      <w:r>
         <w:t>"default-src *; script-src 'self'; object-src 'none'; style-src 'self'"</w:t>
       </w:r>
     </w:p>
     <w:p>
-      <w:pPr>
-        <w:rPr>
-          <w:lang/>
-        </w:rPr>
-      </w:pPr>
-      <w:r>
-        <w:rPr>
-          <w:lang/>
-        </w:rPr>
+      <w:r>
         <w:t xml:space="preserve">This has the effect of slightly looser rules for inline CSP for privileged apps when compared to certified apps. </w:t>
       </w:r>
     </w:p>
     <w:p>
       <w:pPr>
         <w:pStyle w:val="Heading5"/>
-        <w:rPr>
-          <w:lang/>
-        </w:rPr>
-      </w:pPr>
-      <w:r>
-        <w:rPr>
-          <w:lang/>
-        </w:rPr>
+      </w:pPr>
+      <w:r>
         <w:lastRenderedPageBreak/>
         <w:t xml:space="preserve">Plain packaged app </w:t>
       </w:r>
     </w:p>
     <w:p>
-      <w:pPr>
-        <w:rPr>
-          <w:lang/>
-        </w:rPr>
-      </w:pPr>
-      <w:r>
-        <w:rPr>
-          <w:lang/>
-        </w:rPr>
+      <w:r>
         <w:t xml:space="preserve">You can also make a regular app that is simply packaged in a zip file. The Marketplace signs it, but does not perform the special authentication process used for privileged or certified apps. This plain packaged app cannot use certain sensitive Web APIs. It is not subject to the CSPs described for privileged and certified apps. </w:t>
       </w:r>
     </w:p>
@@ -21942,26 +21106,14 @@
         <w:pStyle w:val="Heading3"/>
         <w:rPr>
           <w:rFonts w:asciiTheme="minorHAnsi" w:hAnsiTheme="minorHAnsi" w:cstheme="minorBidi"/>
-          <w:lang/>
-        </w:rPr>
-      </w:pPr>
-      <w:r>
-        <w:rPr>
-          <w:lang/>
-        </w:rPr>
+        </w:rPr>
+      </w:pPr>
+      <w:r>
         <w:t>Differences from hosted apps</w:t>
       </w:r>
     </w:p>
     <w:p>
-      <w:pPr>
-        <w:rPr>
-          <w:lang/>
-        </w:rPr>
-      </w:pPr>
-      <w:r>
-        <w:rPr>
-          <w:lang/>
-        </w:rPr>
+      <w:r>
         <w:t>Packaged apps have the same capabilites as normal website-style Open Web Apps ("hosted" apps), but packaged apps have a few differences:</w:t>
       </w:r>
     </w:p>
@@ -21978,13 +21130,11 @@
         <w:spacing w:after="0"/>
         <w:rPr>
           <w:rFonts w:ascii="Liberation Serif" w:hAnsi="Liberation Serif" w:cs="Liberation Serif"/>
-          <w:lang/>
         </w:rPr>
       </w:pPr>
       <w:r>
         <w:rPr>
           <w:rFonts w:ascii="Liberation Serif" w:hAnsi="Liberation Serif" w:cs="Liberation Serif"/>
-          <w:lang/>
         </w:rPr>
         <w:t xml:space="preserve">They have no Internet origin. The one-app-per-origin policy that governs hosted apps does not apply to packaged apps. </w:t>
       </w:r>
@@ -22002,13 +21152,11 @@
         <w:spacing w:after="120"/>
         <w:rPr>
           <w:rFonts w:ascii="Liberation Serif" w:hAnsi="Liberation Serif" w:cs="Liberation Serif"/>
-          <w:lang/>
         </w:rPr>
       </w:pPr>
       <w:r>
         <w:rPr>
           <w:rFonts w:ascii="Liberation Serif" w:hAnsi="Liberation Serif" w:cs="Liberation Serif"/>
-          <w:lang/>
         </w:rPr>
         <w:t>They use a special protocol internal to the zip file: app://&lt;uuid&gt;. Example: When you load the content /index.html in a packaged app, you are actually loading something like the following (the UUID will be different):</w:t>
       </w:r>
@@ -22028,7 +21176,6 @@
           <w:rFonts w:ascii="Liberation Mono" w:hAnsi="Liberation Mono" w:cs="Liberation Mono"/>
           <w:sz w:val="20"/>
           <w:szCs w:val="20"/>
-          <w:lang/>
         </w:rPr>
       </w:pPr>
       <w:r>
@@ -22036,7 +21183,6 @@
           <w:rFonts w:ascii="Liberation Mono" w:hAnsi="Liberation Mono" w:cs="Liberation Mono"/>
           <w:sz w:val="20"/>
           <w:szCs w:val="20"/>
-          <w:lang/>
         </w:rPr>
         <w:t>app://550e8400-e29b-41d4-a716-446655440000/index.html</w:t>
       </w:r>
@@ -22054,13 +21200,11 @@
         <w:spacing w:after="0"/>
         <w:rPr>
           <w:rFonts w:ascii="Liberation Serif" w:hAnsi="Liberation Serif" w:cs="Liberation Serif"/>
-          <w:lang/>
         </w:rPr>
       </w:pPr>
       <w:r>
         <w:rPr>
           <w:rFonts w:ascii="Liberation Serif" w:hAnsi="Liberation Serif" w:cs="Liberation Serif"/>
-          <w:lang/>
         </w:rPr>
         <w:t xml:space="preserve">The manifest file must be named manifest.webapp. </w:t>
       </w:r>
@@ -22078,13 +21222,11 @@
         <w:spacing w:after="0"/>
         <w:rPr>
           <w:rFonts w:ascii="Liberation Serif" w:hAnsi="Liberation Serif" w:cs="Liberation Serif"/>
-          <w:lang/>
         </w:rPr>
       </w:pPr>
       <w:r>
         <w:rPr>
           <w:rFonts w:ascii="Liberation Serif" w:hAnsi="Liberation Serif" w:cs="Liberation Serif"/>
-          <w:lang/>
         </w:rPr>
         <w:t xml:space="preserve">Their resources are accessed from the zip file, which is stored on the device where the app is installed. </w:t>
       </w:r>
@@ -22102,13 +21244,11 @@
         <w:spacing w:after="0"/>
         <w:rPr>
           <w:rFonts w:ascii="Liberation Serif" w:hAnsi="Liberation Serif" w:cs="Liberation Serif"/>
-          <w:lang/>
         </w:rPr>
       </w:pPr>
       <w:r>
         <w:rPr>
           <w:rFonts w:ascii="Liberation Serif" w:hAnsi="Liberation Serif" w:cs="Liberation Serif"/>
-          <w:lang/>
         </w:rPr>
         <w:t xml:space="preserve">They are installed with a different mozApps API function: installPackage(). </w:t>
       </w:r>
@@ -22126,13 +21266,11 @@
         <w:spacing w:after="0"/>
         <w:rPr>
           <w:rFonts w:ascii="Liberation Serif" w:hAnsi="Liberation Serif" w:cs="Liberation Serif"/>
-          <w:lang/>
         </w:rPr>
       </w:pPr>
       <w:r>
         <w:rPr>
           <w:rFonts w:ascii="Liberation Serif" w:hAnsi="Liberation Serif" w:cs="Liberation Serif"/>
-          <w:lang/>
         </w:rPr>
         <w:t xml:space="preserve">They enforce a specific CSP for all application content (a hosted app could also use a CSP, but it is not required). </w:t>
       </w:r>
@@ -22150,13 +21288,11 @@
         <w:spacing w:after="0"/>
         <w:rPr>
           <w:rFonts w:ascii="Liberation Serif" w:hAnsi="Liberation Serif" w:cs="Liberation Serif"/>
-          <w:lang/>
         </w:rPr>
       </w:pPr>
       <w:r>
         <w:rPr>
           <w:rFonts w:ascii="Liberation Serif" w:hAnsi="Liberation Serif" w:cs="Liberation Serif"/>
-          <w:lang/>
         </w:rPr>
         <w:t xml:space="preserve">They can embed remote content in iframes, but that content will not have access to privileged APIs nor will it have the default CSP applied to it. </w:t>
       </w:r>
@@ -22174,95 +21310,53 @@
         <w:spacing w:after="120"/>
         <w:rPr>
           <w:rFonts w:ascii="Liberation Serif" w:hAnsi="Liberation Serif" w:cs="Liberation Serif"/>
-          <w:lang/>
         </w:rPr>
       </w:pPr>
       <w:r>
         <w:rPr>
           <w:rFonts w:ascii="Liberation Serif" w:hAnsi="Liberation Serif" w:cs="Liberation Serif"/>
-          <w:lang/>
         </w:rPr>
         <w:t xml:space="preserve">They have an update process for getting new versions of the app to users. Hosted apps do not need this process. </w:t>
       </w:r>
     </w:p>
     <w:p>
-      <w:pPr>
-        <w:rPr>
-          <w:lang/>
-        </w:rPr>
-      </w:pPr>
-      <w:r>
-        <w:rPr>
-          <w:lang/>
-        </w:rPr>
+      <w:r>
         <w:t>The packaged app can still do things like access a database on a Web server, like a regular hosted app.</w:t>
       </w:r>
     </w:p>
     <w:p>
       <w:pPr>
         <w:pStyle w:val="Heading3"/>
-        <w:rPr>
-          <w:lang/>
-        </w:rPr>
-      </w:pPr>
-      <w:r>
-        <w:rPr>
-          <w:lang/>
-        </w:rPr>
+      </w:pPr>
+      <w:r>
         <w:t>Deploying the application</w:t>
       </w:r>
     </w:p>
     <w:p>
-      <w:pPr>
-        <w:rPr>
-          <w:lang/>
-        </w:rPr>
-      </w:pPr>
-      <w:r>
-        <w:rPr>
-          <w:lang/>
-        </w:rPr>
+      <w:r>
         <w:t>It is time to look at actually deploying the application after we have successfully developed it.</w:t>
       </w:r>
     </w:p>
     <w:p>
       <w:pPr>
         <w:pStyle w:val="Heading4"/>
-        <w:rPr>
-          <w:lang/>
-        </w:rPr>
-      </w:pPr>
-      <w:r>
-        <w:rPr>
-          <w:lang/>
-        </w:rPr>
+      </w:pPr>
+      <w:r>
         <w:t>Hosted application</w:t>
       </w:r>
     </w:p>
     <w:p>
-      <w:pPr>
-        <w:rPr>
-          <w:lang/>
-        </w:rPr>
-      </w:pPr>
-      <w:r>
-        <w:rPr>
-          <w:lang/>
-        </w:rPr>
+      <w:r>
         <w:t xml:space="preserve">For hosted apps, deploying is similar to a web site – you need to host it on a publicly accessible Web server. You can use whatever suits you best – Github pages, Heroku, Google App Engine. Once the application has been deployed, you have to make it available for installation for the end user. To do so you could either publish it in a Marketplace or on your own website. The former option requires an approval and following certain guidelines, while the latter involves using the </w:t>
       </w:r>
       <w:r>
         <w:rPr>
           <w:b/>
           <w:bCs/>
-          <w:lang/>
         </w:rPr>
         <w:t xml:space="preserve">Installation and Management APIs </w:t>
       </w:r>
       <w:r>
-        <w:rPr>
-          <w:lang/>
-        </w:rPr>
         <w:t xml:space="preserve">from the OWA standard and some JavaScript code that will install the application itself. The APIs themselves are currently in production and methods are being changed constantly so it is best to consult </w:t>
       </w:r>
       <w:hyperlink r:id="rId20" w:history="1">
@@ -22270,29 +21364,19 @@
           <w:rPr>
             <w:color w:val="0000FF"/>
             <w:u w:val="single"/>
-            <w:lang/>
           </w:rPr>
           <w:t>the official Mozilla documentation for Firefox OS</w:t>
         </w:r>
       </w:hyperlink>
       <w:r>
-        <w:rPr>
-          <w:lang/>
-        </w:rPr>
         <w:t>.</w:t>
       </w:r>
     </w:p>
     <w:p>
       <w:pPr>
         <w:pStyle w:val="Heading4"/>
-        <w:rPr>
-          <w:lang/>
-        </w:rPr>
-      </w:pPr>
-      <w:r>
-        <w:rPr>
-          <w:lang/>
-        </w:rPr>
+      </w:pPr>
+      <w:r>
         <w:lastRenderedPageBreak/>
         <w:t>Packaged application</w:t>
       </w:r>
@@ -22304,7 +21388,6 @@
         <w:adjustRightInd w:val="0"/>
         <w:rPr>
           <w:rFonts w:ascii="Liberation Serif" w:hAnsi="Liberation Serif" w:cs="Liberation Serif"/>
-          <w:lang/>
         </w:rPr>
       </w:pPr>
       <w:r>
@@ -22313,7 +21396,6 @@
       <w:r>
         <w:rPr>
           <w:rFonts w:ascii="Liberation Serif" w:hAnsi="Liberation Serif" w:cs="Liberation Serif"/>
-          <w:lang/>
         </w:rPr>
         <w:t>.</w:t>
       </w:r>
@@ -22321,42 +21403,20 @@
     <w:p>
       <w:pPr>
         <w:pStyle w:val="Heading2"/>
-        <w:rPr>
-          <w:lang/>
-        </w:rPr>
       </w:pPr>
       <w:bookmarkStart w:id="27" w:name="_Toc357552759"/>
       <w:r>
-        <w:rPr>
-          <w:lang/>
-        </w:rPr>
         <w:t>Firefox OS simulator</w:t>
       </w:r>
       <w:bookmarkEnd w:id="27"/>
     </w:p>
     <w:p>
-      <w:pPr>
-        <w:rPr>
-          <w:lang/>
-        </w:rPr>
-      </w:pPr>
-      <w:r>
-        <w:rPr>
-          <w:lang/>
-        </w:rPr>
+      <w:r>
         <w:t xml:space="preserve">The Firefox OS Simulator is still at an early stage of development, and isn't complete or fully reliable. The Firefox OS Simulator add-on is a tool that enables you to test and debug your app on the desktop. The code-test-debug cycle is much faster with the simulator than with a real device, and of course, you don't need a real device in order to use it. </w:t>
       </w:r>
     </w:p>
     <w:p>
-      <w:pPr>
-        <w:rPr>
-          <w:lang/>
-        </w:rPr>
-      </w:pPr>
-      <w:r>
-        <w:rPr>
-          <w:lang/>
-        </w:rPr>
+      <w:r>
         <w:t>Essentially, the Simulator add-on consists of:</w:t>
       </w:r>
     </w:p>
@@ -22373,7 +21433,6 @@
         <w:spacing w:after="0"/>
         <w:rPr>
           <w:rFonts w:ascii="Liberation Serif" w:hAnsi="Liberation Serif" w:cs="Liberation Serif"/>
-          <w:lang/>
         </w:rPr>
       </w:pPr>
       <w:r>
@@ -22381,24 +21440,21 @@
           <w:rFonts w:ascii="Liberation Serif" w:hAnsi="Liberation Serif" w:cs="Liberation Serif"/>
           <w:b/>
           <w:bCs/>
-          <w:lang/>
         </w:rPr>
         <w:t>the Simulator</w:t>
       </w:r>
       <w:r>
         <w:rPr>
           <w:rFonts w:ascii="Liberation Serif" w:hAnsi="Liberation Serif" w:cs="Liberation Serif"/>
-          <w:lang/>
         </w:rPr>
         <w:t xml:space="preserve">: this includes the Firefox OS desktop client, which is a version of the higher layers of Firefox OS that runs on your desktop. The Simulator also includes some </w:t>
       </w:r>
-      <w:hyperlink r:id="rId21" w:history="1">
+      <w:hyperlink r:id="rId21" w:anchor="Simulator-toolbar" w:history="1">
         <w:r>
           <w:rPr>
             <w:rFonts w:ascii="Liberation Serif" w:hAnsi="Liberation Serif" w:cs="Liberation Serif"/>
             <w:color w:val="0000FF"/>
             <w:u w:val="single"/>
-            <w:lang/>
           </w:rPr>
           <w:t>additional emulation features</w:t>
         </w:r>
@@ -22406,7 +21462,6 @@
       <w:r>
         <w:rPr>
           <w:rFonts w:ascii="Liberation Serif" w:hAnsi="Liberation Serif" w:cs="Liberation Serif"/>
-          <w:lang/>
         </w:rPr>
         <w:t xml:space="preserve"> that aren't in the standard Firefox OS desktop builds. </w:t>
       </w:r>
@@ -22424,7 +21479,6 @@
         <w:spacing w:after="120"/>
         <w:rPr>
           <w:rFonts w:ascii="Liberation Serif" w:hAnsi="Liberation Serif" w:cs="Liberation Serif"/>
-          <w:lang/>
         </w:rPr>
       </w:pPr>
       <w:r>
@@ -22432,14 +21486,12 @@
           <w:rFonts w:ascii="Liberation Serif" w:hAnsi="Liberation Serif" w:cs="Liberation Serif"/>
           <w:b/>
           <w:bCs/>
-          <w:lang/>
         </w:rPr>
         <w:t>the Dashboard</w:t>
       </w:r>
       <w:r>
         <w:rPr>
           <w:rFonts w:ascii="Liberation Serif" w:hAnsi="Liberation Serif" w:cs="Liberation Serif"/>
-          <w:lang/>
         </w:rPr>
         <w:t xml:space="preserve">: a tool hosted by the Firefox browser that enables you to start and stop the Simulator and to install, uninstall, and debug apps running in it. The Dashboard also helps you push apps to a real device, and checks app manifests for common problems. </w:t>
       </w:r>
@@ -22447,55 +21499,25 @@
     <w:p>
       <w:pPr>
         <w:pStyle w:val="Heading2"/>
-        <w:rPr>
-          <w:lang/>
-        </w:rPr>
       </w:pPr>
       <w:bookmarkStart w:id="28" w:name="_Toc357552760"/>
       <w:r>
-        <w:rPr>
-          <w:lang/>
-        </w:rPr>
         <w:t>Conclusion</w:t>
       </w:r>
       <w:bookmarkEnd w:id="28"/>
     </w:p>
     <w:p>
-      <w:pPr>
-        <w:rPr>
-          <w:lang/>
-        </w:rPr>
-      </w:pPr>
-      <w:r>
-        <w:rPr>
-          <w:lang/>
-        </w:rPr>
+      <w:r>
         <w:t>After all this you might be thinking, "This sounds great, but why use JavaScript to build a phone?" And you'd be right, that's a really important question to ask. The good news is that there are plenty of reasons why this is a good idea, besides making Web developers weak at the knees.</w:t>
       </w:r>
     </w:p>
     <w:p>
-      <w:pPr>
-        <w:rPr>
-          <w:lang/>
-        </w:rPr>
-      </w:pPr>
-      <w:r>
-        <w:rPr>
-          <w:lang/>
-        </w:rPr>
+      <w:r>
         <w:t xml:space="preserve">The two major reasons are that Firefox OS fills a gap in the mobile market, and that it provides an alternative to the current proprietary and restrictive mobile landscape. That means that Web developers can use their existing skills (especially front-end ones) while still deploying among a wide range of mobile devices (using the Open Web Applications standard). </w:t>
       </w:r>
     </w:p>
     <w:p>
-      <w:pPr>
-        <w:rPr>
-          <w:lang/>
-        </w:rPr>
-      </w:pPr>
-      <w:r>
-        <w:rPr>
-          <w:lang/>
-        </w:rPr>
+      <w:r>
         <w:t xml:space="preserve">Although Firefox OS is going wild in a extremely competitive domain, that should not stop developers from trying their skills on it. After all, frameworks with the same idea already exist (multiplatfom mobile applications). And besides, it is </w:t>
       </w:r>
       <w:r>
@@ -22505,34 +21527,19 @@
           <w:i/>
           <w:iCs/>
           <w:spacing w:val="10"/>
-          <w:lang/>
         </w:rPr>
         <w:t>because</w:t>
       </w:r>
       <w:r>
-        <w:rPr>
-          <w:lang/>
-        </w:rPr>
         <w:t xml:space="preserve"> of Firefox and other open-source projects like Apache and Linux that the web, smartphones, and the technology sector in general are so healthy. 15 years ago, as IE6 and Nutscrape fought over various non-standard implementations of HTML, JavaScript, and CSS, no one would’ve predicted that today there would be standard implementations of all three. 10 years ago, as Microsoft </w:t>
       </w:r>
       <w:r>
-        <w:rPr>
-          <w:lang/>
-        </w:rPr>
         <w:lastRenderedPageBreak/>
         <w:t>picked fluff out of its navel and lorded over a 99% share of the PC market, no one would’ve guessed that today you could write a full-blown program with open web technologies and have it run equally well on dozens of different software platforms.</w:t>
       </w:r>
     </w:p>
     <w:p>
-      <w:pPr>
-        <w:rPr>
-          <w:lang/>
-        </w:rPr>
-      </w:pPr>
-      <w:r>
-        <w:rPr>
-          <w:lang/>
-        </w:rPr>
+      <w:r>
         <w:t>In conclusion, Web and mobile developers can try out the future with Firefox OS, a future where cross-platform development is quite possible and done with ease.</w:t>
       </w:r>
     </w:p>
@@ -22873,7 +21880,6 @@
           <w:rPr>
             <w:color w:val="000080"/>
             <w:u w:val="single"/>
-            <w:lang/>
           </w:rPr>
           <w:t>Application security.</w:t>
         </w:r>
@@ -23323,9 +22329,13 @@
         <w:gridCol w:w="4987"/>
       </w:tblGrid>
       <w:tr>
+        <w:trPr>
+          <w:gridAfter w:val="1"/>
+          <w:wAfter w:w="4987" w:type="dxa"/>
+        </w:trPr>
         <w:tc>
           <w:tcPr>
-            <w:gridSpan w:val="0"/>
+            <w:tcW w:w="4985" w:type="dxa"/>
           </w:tcPr>
           <w:p>
             <w:r>
@@ -23334,22 +22344,6 @@
           </w:p>
         </w:tc>
       </w:tr>
-    </w:tbl>
-    <w:tbl>
-      <w:tblPr>
-        <w:tblW w:w="0" w:type="auto"/>
-        <w:tblInd w:w="3" w:type="dxa"/>
-        <w:tblLayout w:type="fixed"/>
-        <w:tblCellMar>
-          <w:left w:w="0" w:type="dxa"/>
-          <w:right w:w="0" w:type="dxa"/>
-        </w:tblCellMar>
-        <w:tblLook w:val="0000"/>
-      </w:tblPr>
-      <w:tblGrid>
-        <w:gridCol w:w="4985"/>
-        <w:gridCol w:w="4987"/>
-      </w:tblGrid>
       <w:tr>
         <w:tc>
           <w:tcPr>
@@ -23516,7 +22510,6 @@
                 <w:rPr>
                   <w:color w:val="000080"/>
                   <w:u w:val="single"/>
-                  <w:lang/>
                 </w:rPr>
                 <w:t>https://marketplace.firefox.com/</w:t>
               </w:r>
@@ -23561,12 +22554,11 @@
             <w:r>
               <w:br/>
             </w:r>
-            <w:hyperlink r:id="rId25" w:history="1">
+            <w:hyperlink r:id="rId25" w:anchor="csp" w:history="1">
               <w:r>
                 <w:rPr>
                   <w:color w:val="000080"/>
                   <w:u w:val="single"/>
-                  <w:lang/>
                 </w:rPr>
                 <w:t>https://developer.mozilla.org/en-US/docs/Apps/Manifest#csp</w:t>
               </w:r>
@@ -24159,7 +23151,6 @@
           <w:rPr>
             <w:color w:val="000080"/>
             <w:u w:val="single"/>
-            <w:lang/>
           </w:rPr>
           <w:t>Application Security</w:t>
         </w:r>
@@ -24194,7 +23185,6 @@
           <w:rPr>
             <w:color w:val="000080"/>
             <w:u w:val="single"/>
-            <w:lang/>
           </w:rPr>
           <w:t>Application Security</w:t>
         </w:r>
@@ -24279,7 +23269,6 @@
           <w:rPr>
             <w:color w:val="000080"/>
             <w:u w:val="single"/>
-            <w:lang/>
           </w:rPr>
           <w:t>IPDL</w:t>
         </w:r>
@@ -24339,7 +23328,6 @@
           <w:rPr>
             <w:color w:val="000080"/>
             <w:u w:val="single"/>
-            <w:lang/>
           </w:rPr>
           <w:t>IPDL</w:t>
         </w:r>
@@ -24393,7 +23381,6 @@
             <w:rFonts w:eastAsiaTheme="minorEastAsia"/>
             <w:color w:val="000080"/>
             <w:u w:val="single"/>
-            <w:lang/>
           </w:rPr>
           <w:t>&lt;iframe&gt;</w:t>
         </w:r>
@@ -24416,7 +23403,6 @@
           <w:rPr>
             <w:color w:val="000080"/>
             <w:u w:val="single"/>
-            <w:lang/>
           </w:rPr>
           <w:t>Application Security</w:t>
         </w:r>
@@ -24834,9 +23820,13 @@
         <w:gridCol w:w="6866"/>
       </w:tblGrid>
       <w:tr>
+        <w:trPr>
+          <w:gridAfter w:val="2"/>
+          <w:wAfter w:w="8268" w:type="dxa"/>
+        </w:trPr>
         <w:tc>
           <w:tcPr>
-            <w:gridSpan w:val="0"/>
+            <w:tcW w:w="1704" w:type="dxa"/>
           </w:tcPr>
           <w:p>
             <w:pPr>
@@ -24854,22 +23844,6 @@
           </w:p>
         </w:tc>
       </w:tr>
-    </w:tbl>
-    <w:tbl>
-      <w:tblPr>
-        <w:tblW w:w="0" w:type="auto"/>
-        <w:tblLayout w:type="fixed"/>
-        <w:tblCellMar>
-          <w:left w:w="0" w:type="dxa"/>
-          <w:right w:w="0" w:type="dxa"/>
-        </w:tblCellMar>
-        <w:tblLook w:val="0000"/>
-      </w:tblPr>
-      <w:tblGrid>
-        <w:gridCol w:w="1704"/>
-        <w:gridCol w:w="1402"/>
-        <w:gridCol w:w="6866"/>
-      </w:tblGrid>
       <w:tr>
         <w:tc>
           <w:tcPr>
@@ -25599,7 +24573,11 @@
               <w:pStyle w:val="TableContents"/>
             </w:pPr>
             <w:r>
-              <w:t>read-write, nosuid, nodev, noexec, uid=1000, fmask=0702, dmask=0702</w:t>
+              <w:t xml:space="preserve">read-write, nosuid, nodev, noexec, uid=1000, fmask=0702, </w:t>
+            </w:r>
+            <w:r>
+              <w:lastRenderedPageBreak/>
+              <w:t>dmask=0702</w:t>
             </w:r>
           </w:p>
         </w:tc>
@@ -26053,6 +25031,7 @@
       <w:bookmarkStart w:id="94" w:name="MSU.2FMAR_updates"/>
       <w:bookmarkEnd w:id="94"/>
       <w:r>
+        <w:lastRenderedPageBreak/>
         <w:t>MSU/MAR updates</w:t>
       </w:r>
     </w:p>
@@ -26071,7 +25050,6 @@
       <w:bookmarkEnd w:id="95"/>
       <w:bookmarkEnd w:id="96"/>
       <w:r>
-        <w:lastRenderedPageBreak/>
         <w:t>Application Types &amp; Lifecycle</w:t>
       </w:r>
       <w:bookmarkEnd w:id="97"/>
@@ -26112,9 +25090,13 @@
         <w:gridCol w:w="3481"/>
       </w:tblGrid>
       <w:tr>
+        <w:trPr>
+          <w:gridAfter w:val="4"/>
+          <w:wAfter w:w="8868" w:type="dxa"/>
+        </w:trPr>
         <w:tc>
           <w:tcPr>
-            <w:gridSpan w:val="0"/>
+            <w:tcW w:w="1104" w:type="dxa"/>
           </w:tcPr>
           <w:p>
             <w:pPr>
@@ -26132,24 +25114,6 @@
           </w:p>
         </w:tc>
       </w:tr>
-    </w:tbl>
-    <w:tbl>
-      <w:tblPr>
-        <w:tblW w:w="0" w:type="auto"/>
-        <w:tblLayout w:type="fixed"/>
-        <w:tblCellMar>
-          <w:left w:w="0" w:type="dxa"/>
-          <w:right w:w="0" w:type="dxa"/>
-        </w:tblCellMar>
-        <w:tblLook w:val="0000"/>
-      </w:tblPr>
-      <w:tblGrid>
-        <w:gridCol w:w="1104"/>
-        <w:gridCol w:w="1177"/>
-        <w:gridCol w:w="2549"/>
-        <w:gridCol w:w="1661"/>
-        <w:gridCol w:w="3481"/>
-      </w:tblGrid>
       <w:tr>
         <w:tc>
           <w:tcPr>
@@ -26648,7 +25612,11 @@
     </w:p>
     <w:p>
       <w:r>
-        <w:t xml:space="preserve">This means that if the user has two apps installed, app A and app B, these apps will have completely different sets of cookies, different local data, and different permissions. This even applies if both of these apps open an </w:t>
+        <w:t xml:space="preserve">This means that if the user has two apps installed, app A and app B, these apps will have completely different sets of cookies, different local data, and different permissions. This </w:t>
+      </w:r>
+      <w:r>
+        <w:lastRenderedPageBreak/>
+        <w:t xml:space="preserve">even applies if both of these apps open an </w:t>
       </w:r>
       <w:r>
         <w:rPr>
@@ -26675,7 +25643,6 @@
           <w:rPr>
             <w:color w:val="000080"/>
             <w:u w:val="single"/>
-            <w:lang/>
           </w:rPr>
           <w:t>http://www.mozilla.org</w:t>
         </w:r>
@@ -26686,7 +25653,6 @@
     </w:p>
     <w:p>
       <w:r>
-        <w:lastRenderedPageBreak/>
         <w:t xml:space="preserve">A result of this is that if the user logs in to Facebook, for example, while using app A, this in no way affects app B's ability to interact with the user's account on Facebook. The login cookie that Facebook sets when the user logs in using app A is only available in app A. If app B open an </w:t>
       </w:r>
       <w:r>
@@ -26838,12 +25804,12 @@
     </w:p>
     <w:p>
       <w:r>
+        <w:lastRenderedPageBreak/>
         <w:t>There are also large security benefits. A user can safely use his AwesomeSocial app to log in to Facebook without having to worry that the SketchGame app can mount any types of attack for getting at the user's Facebook data by exploiting bugs or other shortcomings in the Facebook website.</w:t>
       </w:r>
     </w:p>
     <w:p>
       <w:r>
-        <w:lastRenderedPageBreak/>
         <w:t>There are also good privacy benefits. The user can safely install the PoliticalPartyPlus app without having to worry that MegaCorpEmployee app will be able to detect that the app was installed or what data it has created.</w:t>
       </w:r>
     </w:p>
@@ -26866,7 +25832,6 @@
           <w:rPr>
             <w:color w:val="000080"/>
             <w:u w:val="single"/>
-            <w:lang/>
           </w:rPr>
           <w:t>http://maps.google.com</w:t>
         </w:r>
@@ -26879,7 +25844,6 @@
           <w:rPr>
             <w:color w:val="000080"/>
             <w:u w:val="single"/>
-            <w:lang/>
           </w:rPr>
           <w:t>http://maps.google.com</w:t>
         </w:r>
@@ -26892,7 +25856,6 @@
           <w:rPr>
             <w:color w:val="000080"/>
             <w:u w:val="single"/>
-            <w:lang/>
           </w:rPr>
           <w:t>http://maps.google.com</w:t>
         </w:r>
@@ -26920,7 +25883,6 @@
           <w:rPr>
             <w:color w:val="000080"/>
             <w:u w:val="single"/>
-            <w:lang/>
           </w:rPr>
           <w:t>http://maps.google.com</w:t>
         </w:r>
@@ -26933,7 +25895,6 @@
           <w:rPr>
             <w:color w:val="000080"/>
             <w:u w:val="single"/>
-            <w:lang/>
           </w:rPr>
           <w:t>http://maps.google.com</w:t>
         </w:r>
@@ -26961,7 +25922,6 @@
           <w:rPr>
             <w:color w:val="000080"/>
             <w:u w:val="single"/>
-            <w:lang/>
           </w:rPr>
           <w:t>https://mybrowser.com</w:t>
         </w:r>
@@ -27008,7 +25968,6 @@
           <w:rPr>
             <w:color w:val="000080"/>
             <w:u w:val="single"/>
-            <w:lang/>
           </w:rPr>
           <w:t>https://mybrowser.com</w:t>
         </w:r>
@@ -27056,7 +26015,6 @@
           <w:rPr>
             <w:color w:val="000080"/>
             <w:u w:val="single"/>
-            <w:lang/>
           </w:rPr>
           <w:t>http://maps.google.com</w:t>
         </w:r>
@@ -27069,13 +26027,16 @@
           <w:rPr>
             <w:color w:val="000080"/>
             <w:u w:val="single"/>
-            <w:lang/>
           </w:rPr>
           <w:t>http://maps.google.com</w:t>
         </w:r>
       </w:hyperlink>
       <w:r>
-        <w:t xml:space="preserve"> website. If the user then navigates inside Web content area, that is, inside the </w:t>
+        <w:t xml:space="preserve"> website. If the user then navigates inside Web content area, that is, </w:t>
+      </w:r>
+      <w:r>
+        <w:lastRenderedPageBreak/>
+        <w:t xml:space="preserve">inside the </w:t>
       </w:r>
       <w:r>
         <w:rPr>
@@ -27092,7 +26053,6 @@
           <w:rPr>
             <w:color w:val="000080"/>
             <w:u w:val="single"/>
-            <w:lang/>
           </w:rPr>
           <w:t>http://maps.google.com</w:t>
         </w:r>
@@ -27125,7 +26085,6 @@
           <w:rStyle w:val="SourceText"/>
           <w:rFonts w:eastAsiaTheme="minorEastAsia"/>
         </w:rPr>
-        <w:lastRenderedPageBreak/>
         <w:t>&lt;iframe&gt;</w:t>
       </w:r>
       <w:r>
@@ -27136,7 +26095,6 @@
           <w:rPr>
             <w:color w:val="000080"/>
             <w:u w:val="single"/>
-            <w:lang/>
           </w:rPr>
           <w:t>http://yelp.com</w:t>
         </w:r>
@@ -27231,7 +26189,7 @@
             <w:rPr>
               <w:noProof/>
             </w:rPr>
-            <w:t>1</w:t>
+            <w:t>32</w:t>
           </w:r>
         </w:fldSimple>
       </w:p>
@@ -27291,7 +26249,7 @@
             <w:rPr>
               <w:noProof/>
             </w:rPr>
-            <w:t>1</w:t>
+            <w:t>32</w:t>
           </w:r>
         </w:fldSimple>
       </w:p>
@@ -38446,6 +37404,7 @@
   <w:style w:type="character" w:default="1" w:styleId="DefaultParagraphFont">
     <w:name w:val="Default Paragraph Font"/>
     <w:uiPriority w:val="1"/>
+    <w:semiHidden/>
     <w:unhideWhenUsed/>
   </w:style>
   <w:style w:type="table" w:default="1" w:styleId="TableNormal">

</xml_diff>